<commit_message>
Documento Tipos de amenazas
</commit_message>
<xml_diff>
--- a/Actividades Obligatorias/Practica Integradora - Tipos de amenazas .docx
+++ b/Actividades Obligatorias/Practica Integradora - Tipos de amenazas .docx
@@ -1,23 +1,18 @@
 
 <file path=word/document.xml><?xml version="1.0" encoding="utf-8"?>
-<w:document xmlns:mc="http://schemas.openxmlformats.org/markup-compatibility/2006" xmlns:o="urn:schemas-microsoft-com:office:office" xmlns:r="http://schemas.openxmlformats.org/officeDocument/2006/relationships" xmlns:m="http://schemas.openxmlformats.org/officeDocument/2006/math" xmlns:v="urn:schemas-microsoft-com:vml" xmlns:wp="http://schemas.openxmlformats.org/drawingml/2006/wordprocessingDrawing" xmlns:w10="urn:schemas-microsoft-com:office:word" xmlns:w="http://schemas.openxmlformats.org/wordprocessingml/2006/main" xmlns:wne="http://schemas.microsoft.com/office/word/2006/wordml" xmlns:sl="http://schemas.openxmlformats.org/schemaLibrary/2006/main" xmlns:a="http://schemas.openxmlformats.org/drawingml/2006/main" xmlns:pic="http://schemas.openxmlformats.org/drawingml/2006/picture" xmlns:c="http://schemas.openxmlformats.org/drawingml/2006/chart" xmlns:lc="http://schemas.openxmlformats.org/drawingml/2006/lockedCanvas" xmlns:dgm="http://schemas.openxmlformats.org/drawingml/2006/diagram" xmlns:wps="http://schemas.microsoft.com/office/word/2010/wordprocessingShape" xmlns:wpg="http://schemas.microsoft.com/office/word/2010/wordprocessingGroup" xmlns:w14="http://schemas.microsoft.com/office/word/2010/wordml" xmlns:w15="http://schemas.microsoft.com/office/word/2012/wordml">
+<w:document xmlns:wpc="http://schemas.microsoft.com/office/word/2010/wordprocessingCanvas" xmlns:cx="http://schemas.microsoft.com/office/drawing/2014/chartex" xmlns:cx1="http://schemas.microsoft.com/office/drawing/2015/9/8/chartex" xmlns:cx2="http://schemas.microsoft.com/office/drawing/2015/10/21/chartex" xmlns:cx3="http://schemas.microsoft.com/office/drawing/2016/5/9/chartex" xmlns:cx4="http://schemas.microsoft.com/office/drawing/2016/5/10/chartex" xmlns:cx5="http://schemas.microsoft.com/office/drawing/2016/5/11/chartex" xmlns:cx6="http://schemas.microsoft.com/office/drawing/2016/5/12/chartex" xmlns:cx7="http://schemas.microsoft.com/office/drawing/2016/5/13/chartex" xmlns:cx8="http://schemas.microsoft.com/office/drawing/2016/5/14/chartex" xmlns:mc="http://schemas.openxmlformats.org/markup-compatibility/2006" xmlns:aink="http://schemas.microsoft.com/office/drawing/2016/ink" xmlns:am3d="http://schemas.microsoft.com/office/drawing/2017/model3d" xmlns:o="urn:schemas-microsoft-com:office:office" xmlns:oel="http://schemas.microsoft.com/office/2019/extlst" xmlns:r="http://schemas.openxmlformats.org/officeDocument/2006/relationships" xmlns:m="http://schemas.openxmlformats.org/officeDocument/2006/math" xmlns:v="urn:schemas-microsoft-com:vml" xmlns:wp14="http://schemas.microsoft.com/office/word/2010/wordprocessingDrawing" xmlns:wp="http://schemas.openxmlformats.org/drawingml/2006/wordprocessingDrawing" xmlns:w10="urn:schemas-microsoft-com:office:word" xmlns:w="http://schemas.openxmlformats.org/wordprocessingml/2006/main" xmlns:w14="http://schemas.microsoft.com/office/word/2010/wordml" xmlns:w15="http://schemas.microsoft.com/office/word/2012/wordml" xmlns:w16cex="http://schemas.microsoft.com/office/word/2018/wordml/cex" xmlns:w16cid="http://schemas.microsoft.com/office/word/2016/wordml/cid" xmlns:w16="http://schemas.microsoft.com/office/word/2018/wordml" xmlns:w16sdtdh="http://schemas.microsoft.com/office/word/2020/wordml/sdtdatahash" xmlns:w16se="http://schemas.microsoft.com/office/word/2015/wordml/symex" xmlns:wpg="http://schemas.microsoft.com/office/word/2010/wordprocessingGroup" xmlns:wpi="http://schemas.microsoft.com/office/word/2010/wordprocessingInk" xmlns:wne="http://schemas.microsoft.com/office/word/2006/wordml" xmlns:wps="http://schemas.microsoft.com/office/word/2010/wordprocessingShape" mc:Ignorable="w14 w15 w16se w16cid w16 w16cex w16sdtdh wp14">
   <w:body>
     <w:p>
       <w:pPr>
-        <w:pStyle w:val="Title"/>
+        <w:pStyle w:val="Ttulo"/>
         <w:keepNext w:val="0"/>
         <w:keepLines w:val="0"/>
-        <w:pageBreakBefore w:val="0"/>
-        <w:spacing w:after="0" w:before="480" w:line="240" w:lineRule="auto"/>
-        <w:ind w:left="-15" w:firstLine="0"/>
-        <w:rPr/>
-      </w:pPr>
-      <w:bookmarkStart w:colFirst="0" w:colLast="0" w:name="_heading=h.1fob9te" w:id="0"/>
+        <w:spacing w:before="480" w:after="0" w:line="240" w:lineRule="auto"/>
+        <w:ind w:left="-15"/>
+      </w:pPr>
+      <w:bookmarkStart w:id="0" w:name="_heading=h.1fob9te" w:colFirst="0" w:colLast="0"/>
       <w:bookmarkEnd w:id="0"/>
       <w:r>
-        <w:rPr>
-          <w:rtl w:val="0"/>
-        </w:rPr>
         <w:t xml:space="preserve">Grupo 6 </w:t>
       </w:r>
     </w:p>
@@ -28,76 +23,59 @@
           <w:szCs w:val="24"/>
         </w:rPr>
       </w:pPr>
-      <w:hyperlink r:id="rId7">
+      <w:hyperlink r:id="rId8">
         <w:r>
           <w:rPr>
-            <w:color w:val="1155cc"/>
+            <w:color w:val="1155CC"/>
             <w:u w:val="single"/>
-            <w:rtl w:val="0"/>
           </w:rPr>
-          <w:t xml:space="preserve">https://www.welivesecurity.com/la-es/2021/06/10/backdoordiplomacy-actualizando-quarian-turian-backdoor-utilizado-contra-organizaciones-diplomaticas/</w:t>
+          <w:t>https://www.welivesecurity.com/la-es/2021/06/10/backdoordiplomacy-actualizando-quarian-turian-backdoor-utilizado-contra-organizaciones-diplomaticas/</w:t>
         </w:r>
       </w:hyperlink>
-      <w:r>
-        <w:rPr>
-          <w:rtl w:val="0"/>
-        </w:rPr>
-      </w:r>
-    </w:p>
-    <w:p>
-      <w:pPr>
-        <w:pageBreakBefore w:val="0"/>
-        <w:ind w:left="0" w:firstLine="0"/>
+    </w:p>
+    <w:p>
+      <w:pPr>
         <w:jc w:val="both"/>
         <w:rPr>
-          <w:rFonts w:ascii="Open Sans" w:cs="Open Sans" w:eastAsia="Open Sans" w:hAnsi="Open Sans"/>
-          <w:color w:val="666666"/>
-          <w:sz w:val="24"/>
-          <w:szCs w:val="24"/>
-        </w:rPr>
-      </w:pPr>
-      <w:r>
-        <w:rPr>
-          <w:rFonts w:ascii="Open Sans" w:cs="Open Sans" w:eastAsia="Open Sans" w:hAnsi="Open Sans"/>
-          <w:color w:val="666666"/>
-          <w:sz w:val="24"/>
-          <w:szCs w:val="24"/>
-          <w:rtl w:val="0"/>
-        </w:rPr>
-        <w:t xml:space="preserve">Deberán leer cada una de las noticias asignadas y responder en un documento de Google, las siguientes consignas:</w:t>
-      </w:r>
-    </w:p>
-    <w:p>
-      <w:pPr>
-        <w:pageBreakBefore w:val="0"/>
+          <w:color w:val="666666"/>
+          <w:sz w:val="24"/>
+          <w:szCs w:val="24"/>
+        </w:rPr>
+      </w:pPr>
+      <w:r>
+        <w:rPr>
+          <w:color w:val="666666"/>
+          <w:sz w:val="24"/>
+          <w:szCs w:val="24"/>
+        </w:rPr>
+        <w:t>Deberán leer cada una de las noticias asignadas y responder en un documento de Google, las siguientes consignas:</w:t>
+      </w:r>
+    </w:p>
+    <w:p>
+      <w:pPr>
         <w:numPr>
           <w:ilvl w:val="0"/>
           <w:numId w:val="1"/>
         </w:numPr>
-        <w:ind w:left="720" w:hanging="360"/>
         <w:jc w:val="both"/>
         <w:rPr>
-          <w:rFonts w:ascii="Open Sans" w:cs="Open Sans" w:eastAsia="Open Sans" w:hAnsi="Open Sans"/>
-          <w:color w:val="666666"/>
-          <w:sz w:val="24"/>
-          <w:szCs w:val="24"/>
-        </w:rPr>
-      </w:pPr>
-      <w:r>
-        <w:rPr>
-          <w:rFonts w:ascii="Open Sans" w:cs="Open Sans" w:eastAsia="Open Sans" w:hAnsi="Open Sans"/>
-          <w:color w:val="666666"/>
-          <w:sz w:val="24"/>
-          <w:szCs w:val="24"/>
-          <w:rtl w:val="0"/>
+          <w:color w:val="666666"/>
+          <w:sz w:val="24"/>
+          <w:szCs w:val="24"/>
+        </w:rPr>
+      </w:pPr>
+      <w:r>
+        <w:rPr>
+          <w:color w:val="666666"/>
+          <w:sz w:val="24"/>
+          <w:szCs w:val="24"/>
         </w:rPr>
         <w:t xml:space="preserve"> ¿Qué tipo de amenaza es?</w:t>
       </w:r>
     </w:p>
     <w:p>
       <w:pPr>
-        <w:pageBreakBefore w:val="0"/>
-        <w:ind w:left="720" w:firstLine="0"/>
+        <w:ind w:left="720"/>
         <w:jc w:val="both"/>
         <w:rPr>
           <w:color w:val="666666"/>
@@ -110,44 +88,44 @@
           <w:color w:val="666666"/>
           <w:sz w:val="24"/>
           <w:szCs w:val="24"/>
-          <w:rtl w:val="0"/>
-        </w:rPr>
-        <w:t xml:space="preserve">Es un malware llamado “Backdoor”</w:t>
-      </w:r>
-    </w:p>
-    <w:p>
-      <w:pPr>
-        <w:pageBreakBefore w:val="0"/>
+        </w:rPr>
+        <w:t>Es un malware llamado “Backdoor”</w:t>
+      </w:r>
+    </w:p>
+    <w:p>
+      <w:pPr>
         <w:numPr>
           <w:ilvl w:val="0"/>
           <w:numId w:val="1"/>
         </w:numPr>
-        <w:ind w:left="720" w:hanging="360"/>
         <w:jc w:val="both"/>
         <w:rPr>
-          <w:rFonts w:ascii="Open Sans" w:cs="Open Sans" w:eastAsia="Open Sans" w:hAnsi="Open Sans"/>
-          <w:color w:val="666666"/>
-          <w:sz w:val="24"/>
-          <w:szCs w:val="24"/>
-        </w:rPr>
-      </w:pPr>
-      <w:r>
-        <w:rPr>
-          <w:rFonts w:ascii="Open Sans" w:cs="Open Sans" w:eastAsia="Open Sans" w:hAnsi="Open Sans"/>
-          <w:color w:val="666666"/>
-          <w:sz w:val="24"/>
-          <w:szCs w:val="24"/>
-          <w:rtl w:val="0"/>
-        </w:rPr>
-        <w:t xml:space="preserve">¿Cómo comienza y cómo se propaga esta amenaza?</w:t>
-        <w:br w:type="textWrapping"/>
-        <w:t xml:space="preserve">Identifica los puntos vulnerables de acceso en un dispositivo y le da control parcial o total a otras personas para que hagan lo que quieran con él.</w:t>
-      </w:r>
-    </w:p>
-    <w:p>
-      <w:pPr>
-        <w:pageBreakBefore w:val="0"/>
-        <w:ind w:left="720" w:firstLine="0"/>
+          <w:color w:val="666666"/>
+          <w:sz w:val="24"/>
+          <w:szCs w:val="24"/>
+        </w:rPr>
+      </w:pPr>
+      <w:r>
+        <w:rPr>
+          <w:color w:val="666666"/>
+          <w:sz w:val="24"/>
+          <w:szCs w:val="24"/>
+        </w:rPr>
+        <w:t>¿Cómo comienza y cómo se propaga esta amenaza?</w:t>
+      </w:r>
+      <w:r>
+        <w:rPr>
+          <w:color w:val="666666"/>
+          <w:sz w:val="24"/>
+          <w:szCs w:val="24"/>
+        </w:rPr>
+        <w:br/>
+        <w:t>Identifica los puntos vulnerables de acceso en un dispositivo y le da control parcial o total a otras personas para que hagan lo que quieran con él.</w:t>
+      </w:r>
+    </w:p>
+    <w:p>
+      <w:pPr>
+        <w:ind w:left="720"/>
         <w:jc w:val="both"/>
         <w:rPr>
           <w:color w:val="666666"/>
@@ -160,42 +138,35 @@
           <w:color w:val="666666"/>
           <w:sz w:val="24"/>
           <w:szCs w:val="24"/>
-          <w:rtl w:val="0"/>
-        </w:rPr>
-        <w:t xml:space="preserve">Una vez dentro de un sistema, sus operadores utilizan herramientas de código abierto para escanear el entorno y realizar movimiento lateral. El acceso interactivo se logra de dos maneras: (1) a través de un backdoor personalizado que llamamos Turian que deriva del backdoor Quarian; y (2) en menos casos, cuando se requiere un acceso más directo e interactivo, se implementan ciertas herramientas de acceso remoto de código abierto.</w:t>
-      </w:r>
-    </w:p>
-    <w:p>
-      <w:pPr>
-        <w:pageBreakBefore w:val="0"/>
+        </w:rPr>
+        <w:t>Una vez dentro de un sistema, sus operadores utilizan herramientas de código abierto para escanear el entorno y realizar movimiento lateral. El acceso interactivo se logra de dos maneras: (1) a través de un backdoor personalizado que llamamos Turian que deriva del backdoor Quarian; y (2) en menos casos, cuando se requiere un acceso más directo e interactivo, se implementan ciertas herramientas de acceso remoto de código abierto.</w:t>
+      </w:r>
+    </w:p>
+    <w:p>
+      <w:pPr>
         <w:numPr>
           <w:ilvl w:val="0"/>
           <w:numId w:val="1"/>
         </w:numPr>
-        <w:ind w:left="720" w:hanging="360"/>
         <w:jc w:val="both"/>
         <w:rPr>
-          <w:rFonts w:ascii="Open Sans" w:cs="Open Sans" w:eastAsia="Open Sans" w:hAnsi="Open Sans"/>
-          <w:color w:val="666666"/>
-          <w:sz w:val="24"/>
-          <w:szCs w:val="24"/>
-        </w:rPr>
-      </w:pPr>
-      <w:r>
-        <w:rPr>
-          <w:rFonts w:ascii="Open Sans" w:cs="Open Sans" w:eastAsia="Open Sans" w:hAnsi="Open Sans"/>
-          <w:color w:val="666666"/>
-          <w:sz w:val="24"/>
-          <w:szCs w:val="24"/>
-          <w:rtl w:val="0"/>
-        </w:rPr>
-        <w:t xml:space="preserve">¿Hay más de una amenaza aplicada?</w:t>
-      </w:r>
-    </w:p>
-    <w:p>
-      <w:pPr>
-        <w:pageBreakBefore w:val="0"/>
-        <w:ind w:left="720" w:firstLine="0"/>
+          <w:color w:val="666666"/>
+          <w:sz w:val="24"/>
+          <w:szCs w:val="24"/>
+        </w:rPr>
+      </w:pPr>
+      <w:r>
+        <w:rPr>
+          <w:color w:val="666666"/>
+          <w:sz w:val="24"/>
+          <w:szCs w:val="24"/>
+        </w:rPr>
+        <w:t>¿Hay más de una amenaza aplicada?</w:t>
+      </w:r>
+    </w:p>
+    <w:p>
+      <w:pPr>
+        <w:ind w:left="720"/>
         <w:jc w:val="both"/>
         <w:rPr>
           <w:color w:val="666666"/>
@@ -208,42 +179,35 @@
           <w:color w:val="666666"/>
           <w:sz w:val="24"/>
           <w:szCs w:val="24"/>
-          <w:rtl w:val="0"/>
         </w:rPr>
         <w:t xml:space="preserve">Sí, no sólo es el backdoor, sino la recopilación de información y los ejecutables para robar información de unidades extraíbles flasUSB, por ejemplo: parte malisiosa de BalkanRAT, BalkanDoor, </w:t>
       </w:r>
     </w:p>
     <w:p>
       <w:pPr>
-        <w:pageBreakBefore w:val="0"/>
         <w:numPr>
           <w:ilvl w:val="0"/>
           <w:numId w:val="1"/>
         </w:numPr>
-        <w:ind w:left="720" w:hanging="360"/>
         <w:jc w:val="both"/>
         <w:rPr>
-          <w:rFonts w:ascii="Open Sans" w:cs="Open Sans" w:eastAsia="Open Sans" w:hAnsi="Open Sans"/>
-          <w:color w:val="666666"/>
-          <w:sz w:val="24"/>
-          <w:szCs w:val="24"/>
-        </w:rPr>
-      </w:pPr>
-      <w:r>
-        <w:rPr>
-          <w:rFonts w:ascii="Open Sans" w:cs="Open Sans" w:eastAsia="Open Sans" w:hAnsi="Open Sans"/>
-          <w:color w:val="666666"/>
-          <w:sz w:val="24"/>
-          <w:szCs w:val="24"/>
-          <w:rtl w:val="0"/>
-        </w:rPr>
-        <w:t xml:space="preserve">¿Qué solución o medida recomendarían?</w:t>
-      </w:r>
-    </w:p>
-    <w:p>
-      <w:pPr>
-        <w:pageBreakBefore w:val="0"/>
-        <w:ind w:left="720" w:firstLine="0"/>
+          <w:color w:val="666666"/>
+          <w:sz w:val="24"/>
+          <w:szCs w:val="24"/>
+        </w:rPr>
+      </w:pPr>
+      <w:r>
+        <w:rPr>
+          <w:color w:val="666666"/>
+          <w:sz w:val="24"/>
+          <w:szCs w:val="24"/>
+        </w:rPr>
+        <w:t>¿Qué solución o medida recomendarían?</w:t>
+      </w:r>
+    </w:p>
+    <w:p>
+      <w:pPr>
+        <w:ind w:left="720"/>
         <w:jc w:val="both"/>
         <w:rPr>
           <w:color w:val="666666"/>
@@ -256,15 +220,14 @@
           <w:color w:val="666666"/>
           <w:sz w:val="24"/>
           <w:szCs w:val="24"/>
-          <w:rtl w:val="0"/>
-        </w:rPr>
-        <w:t xml:space="preserve">Lo más recomendable es seguir las reglas básicas de ciberseguridad: tener cuidado con los correos electrónicos y examinar tanto los archivos adjuntos como los enlaces que puedan venir en ellos; mantener actualizado sus equipos y utilizar una solución de seguridad confiable.</w:t>
-      </w:r>
-    </w:p>
-    <w:p>
-      <w:pPr>
-        <w:pageBreakBefore w:val="0"/>
-        <w:ind w:left="720" w:firstLine="0"/>
+        </w:rPr>
+        <w:lastRenderedPageBreak/>
+        <w:t>Lo más recomendable es seguir las reglas básicas de ciberseguridad: tener cuidado con los correos electrónicos y examinar tanto los archivos adjuntos como los enlaces que puedan venir en ellos; mantener actualizado sus equipos y utilizar una solución de seguridad confiable.</w:t>
+      </w:r>
+    </w:p>
+    <w:p>
+      <w:pPr>
+        <w:ind w:left="720"/>
         <w:jc w:val="both"/>
         <w:rPr>
           <w:color w:val="333333"/>
@@ -278,19 +241,20 @@
           <w:color w:val="666666"/>
           <w:sz w:val="24"/>
           <w:szCs w:val="24"/>
-          <w:rtl w:val="0"/>
-        </w:rPr>
-        <w:t xml:space="preserve">La eliminación manual de un backdoor no es fácil y, de hecho, lo mejor es recurrir a una herramienta para su eliminación automática; los antivirus cuentan con esta opción.</w:t>
-      </w:r>
-      <w:r>
-        <w:rPr>
-          <w:rtl w:val="0"/>
-        </w:rPr>
-      </w:r>
-    </w:p>
-    <w:p>
-      <w:pPr>
-        <w:pageBreakBefore w:val="0"/>
+        </w:rPr>
+        <w:t>La eliminación manual de un backdoor no es fácil y, de hecho, lo mejor es recurrir a una herramienta para su eliminación automática; los antivirus cuentan con esta opción</w:t>
+      </w:r>
+      <w:r>
+        <w:rPr>
+          <w:color w:val="666666"/>
+          <w:sz w:val="24"/>
+          <w:szCs w:val="24"/>
+        </w:rPr>
+        <w:t>…</w:t>
+      </w:r>
+    </w:p>
+    <w:p>
+      <w:pPr>
         <w:jc w:val="both"/>
         <w:rPr>
           <w:color w:val="333333"/>
@@ -305,51 +269,57 @@
           <w:sz w:val="27"/>
           <w:szCs w:val="27"/>
           <w:highlight w:val="white"/>
-          <w:rtl w:val="0"/>
         </w:rPr>
         <w:tab/>
       </w:r>
     </w:p>
-    <w:p>
-      <w:pPr>
-        <w:pageBreakBefore w:val="0"/>
-        <w:rPr/>
-      </w:pPr>
-      <w:r>
-        <w:rPr>
-          <w:rtl w:val="0"/>
-        </w:rPr>
-      </w:r>
-    </w:p>
+    <w:p/>
     <w:sectPr>
-      <w:headerReference r:id="rId8" w:type="default"/>
-      <w:footerReference r:id="rId9" w:type="default"/>
-      <w:pgSz w:h="16834" w:w="11909" w:orient="portrait"/>
-      <w:pgMar w:bottom="1440" w:top="1440" w:left="1440" w:right="1440" w:header="566.9291338582677" w:footer="720.0000000000001"/>
+      <w:headerReference w:type="default" r:id="rId9"/>
+      <w:footerReference w:type="default" r:id="rId10"/>
+      <w:pgSz w:w="11909" w:h="16834"/>
+      <w:pgMar w:top="1440" w:right="1440" w:bottom="1440" w:left="1440" w:header="566" w:footer="720" w:gutter="0"/>
       <w:pgNumType w:start="1"/>
+      <w:cols w:space="720"/>
     </w:sectPr>
   </w:body>
 </w:document>
 </file>
 
+<file path=word/endnotes.xml><?xml version="1.0" encoding="utf-8"?>
+<w:endnotes xmlns:wpc="http://schemas.microsoft.com/office/word/2010/wordprocessingCanvas" xmlns:cx="http://schemas.microsoft.com/office/drawing/2014/chartex" xmlns:cx1="http://schemas.microsoft.com/office/drawing/2015/9/8/chartex" xmlns:cx2="http://schemas.microsoft.com/office/drawing/2015/10/21/chartex" xmlns:cx3="http://schemas.microsoft.com/office/drawing/2016/5/9/chartex" xmlns:cx4="http://schemas.microsoft.com/office/drawing/2016/5/10/chartex" xmlns:cx5="http://schemas.microsoft.com/office/drawing/2016/5/11/chartex" xmlns:cx6="http://schemas.microsoft.com/office/drawing/2016/5/12/chartex" xmlns:cx7="http://schemas.microsoft.com/office/drawing/2016/5/13/chartex" xmlns:cx8="http://schemas.microsoft.com/office/drawing/2016/5/14/chartex" xmlns:mc="http://schemas.openxmlformats.org/markup-compatibility/2006" xmlns:aink="http://schemas.microsoft.com/office/drawing/2016/ink" xmlns:am3d="http://schemas.microsoft.com/office/drawing/2017/model3d" xmlns:o="urn:schemas-microsoft-com:office:office" xmlns:oel="http://schemas.microsoft.com/office/2019/extlst" xmlns:r="http://schemas.openxmlformats.org/officeDocument/2006/relationships" xmlns:m="http://schemas.openxmlformats.org/officeDocument/2006/math" xmlns:v="urn:schemas-microsoft-com:vml" xmlns:wp14="http://schemas.microsoft.com/office/word/2010/wordprocessingDrawing" xmlns:wp="http://schemas.openxmlformats.org/drawingml/2006/wordprocessingDrawing" xmlns:w10="urn:schemas-microsoft-com:office:word" xmlns:w="http://schemas.openxmlformats.org/wordprocessingml/2006/main" xmlns:w14="http://schemas.microsoft.com/office/word/2010/wordml" xmlns:w15="http://schemas.microsoft.com/office/word/2012/wordml" xmlns:w16cex="http://schemas.microsoft.com/office/word/2018/wordml/cex" xmlns:w16cid="http://schemas.microsoft.com/office/word/2016/wordml/cid" xmlns:w16="http://schemas.microsoft.com/office/word/2018/wordml" xmlns:w16sdtdh="http://schemas.microsoft.com/office/word/2020/wordml/sdtdatahash" xmlns:w16se="http://schemas.microsoft.com/office/word/2015/wordml/symex" xmlns:wpg="http://schemas.microsoft.com/office/word/2010/wordprocessingGroup" xmlns:wpi="http://schemas.microsoft.com/office/word/2010/wordprocessingInk" xmlns:wne="http://schemas.microsoft.com/office/word/2006/wordml" xmlns:wps="http://schemas.microsoft.com/office/word/2010/wordprocessingShape" mc:Ignorable="w14 w15 w16se w16cid w16 w16cex w16sdtdh wp14">
+  <w:endnote w:type="separator" w:id="-1">
+    <w:p>
+      <w:pPr>
+        <w:spacing w:after="0" w:line="240" w:lineRule="auto"/>
+      </w:pPr>
+      <w:r>
+        <w:separator/>
+      </w:r>
+    </w:p>
+  </w:endnote>
+  <w:endnote w:type="continuationSeparator" w:id="0">
+    <w:p>
+      <w:pPr>
+        <w:spacing w:after="0" w:line="240" w:lineRule="auto"/>
+      </w:pPr>
+      <w:r>
+        <w:continuationSeparator/>
+      </w:r>
+    </w:p>
+  </w:endnote>
+</w:endnotes>
+</file>
+
 <file path=word/footer1.xml><?xml version="1.0" encoding="utf-8"?>
-<w:ftr xmlns:mc="http://schemas.openxmlformats.org/markup-compatibility/2006" xmlns:o="urn:schemas-microsoft-com:office:office" xmlns:r="http://schemas.openxmlformats.org/officeDocument/2006/relationships" xmlns:m="http://schemas.openxmlformats.org/officeDocument/2006/math" xmlns:v="urn:schemas-microsoft-com:vml" xmlns:wp="http://schemas.openxmlformats.org/drawingml/2006/wordprocessingDrawing" xmlns:w10="urn:schemas-microsoft-com:office:word" xmlns:w="http://schemas.openxmlformats.org/wordprocessingml/2006/main" xmlns:wne="http://schemas.microsoft.com/office/word/2006/wordml" xmlns:sl="http://schemas.openxmlformats.org/schemaLibrary/2006/main" xmlns:a="http://schemas.openxmlformats.org/drawingml/2006/main" xmlns:pic="http://schemas.openxmlformats.org/drawingml/2006/picture" xmlns:c="http://schemas.openxmlformats.org/drawingml/2006/chart" xmlns:lc="http://schemas.openxmlformats.org/drawingml/2006/lockedCanvas" xmlns:dgm="http://schemas.openxmlformats.org/drawingml/2006/diagram" xmlns:wps="http://schemas.microsoft.com/office/word/2010/wordprocessingShape" xmlns:wpg="http://schemas.microsoft.com/office/word/2010/wordprocessingGroup" xmlns:w14="http://schemas.microsoft.com/office/word/2010/wordml" xmlns:w15="http://schemas.microsoft.com/office/word/2012/wordml">
-  <w:p>
-    <w:pPr>
-      <w:rPr/>
-    </w:pPr>
-    <w:r>
-      <w:rPr>
-        <w:rtl w:val="0"/>
-      </w:rPr>
-    </w:r>
-  </w:p>
+<w:ftr xmlns:wpc="http://schemas.microsoft.com/office/word/2010/wordprocessingCanvas" xmlns:cx="http://schemas.microsoft.com/office/drawing/2014/chartex" xmlns:cx1="http://schemas.microsoft.com/office/drawing/2015/9/8/chartex" xmlns:cx2="http://schemas.microsoft.com/office/drawing/2015/10/21/chartex" xmlns:cx3="http://schemas.microsoft.com/office/drawing/2016/5/9/chartex" xmlns:cx4="http://schemas.microsoft.com/office/drawing/2016/5/10/chartex" xmlns:cx5="http://schemas.microsoft.com/office/drawing/2016/5/11/chartex" xmlns:cx6="http://schemas.microsoft.com/office/drawing/2016/5/12/chartex" xmlns:cx7="http://schemas.microsoft.com/office/drawing/2016/5/13/chartex" xmlns:cx8="http://schemas.microsoft.com/office/drawing/2016/5/14/chartex" xmlns:mc="http://schemas.openxmlformats.org/markup-compatibility/2006" xmlns:aink="http://schemas.microsoft.com/office/drawing/2016/ink" xmlns:am3d="http://schemas.microsoft.com/office/drawing/2017/model3d" xmlns:o="urn:schemas-microsoft-com:office:office" xmlns:oel="http://schemas.microsoft.com/office/2019/extlst" xmlns:r="http://schemas.openxmlformats.org/officeDocument/2006/relationships" xmlns:m="http://schemas.openxmlformats.org/officeDocument/2006/math" xmlns:v="urn:schemas-microsoft-com:vml" xmlns:wp14="http://schemas.microsoft.com/office/word/2010/wordprocessingDrawing" xmlns:wp="http://schemas.openxmlformats.org/drawingml/2006/wordprocessingDrawing" xmlns:w10="urn:schemas-microsoft-com:office:word" xmlns:w="http://schemas.openxmlformats.org/wordprocessingml/2006/main" xmlns:w14="http://schemas.microsoft.com/office/word/2010/wordml" xmlns:w15="http://schemas.microsoft.com/office/word/2012/wordml" xmlns:w16cex="http://schemas.microsoft.com/office/word/2018/wordml/cex" xmlns:w16cid="http://schemas.microsoft.com/office/word/2016/wordml/cid" xmlns:w16="http://schemas.microsoft.com/office/word/2018/wordml" xmlns:w16sdtdh="http://schemas.microsoft.com/office/word/2020/wordml/sdtdatahash" xmlns:w16se="http://schemas.microsoft.com/office/word/2015/wordml/symex" xmlns:wpg="http://schemas.microsoft.com/office/word/2010/wordprocessingGroup" xmlns:wpi="http://schemas.microsoft.com/office/word/2010/wordprocessingInk" xmlns:wne="http://schemas.microsoft.com/office/word/2006/wordml" xmlns:wps="http://schemas.microsoft.com/office/word/2010/wordprocessingShape" mc:Ignorable="w14 w15 w16se w16cid w16 w16cex w16sdtdh wp14">
+  <w:p/>
   <w:p>
     <w:pPr>
       <w:ind w:left="7920" w:firstLine="720"/>
       <w:rPr>
-        <w:rFonts w:ascii="Rajdhani" w:cs="Rajdhani" w:eastAsia="Rajdhani" w:hAnsi="Rajdhani"/>
-        <w:b w:val="1"/>
+        <w:rFonts w:ascii="Rajdhani" w:eastAsia="Rajdhani" w:hAnsi="Rajdhani" w:cs="Rajdhani"/>
+        <w:b/>
         <w:color w:val="434343"/>
         <w:sz w:val="34"/>
         <w:szCs w:val="34"/>
@@ -357,64 +327,114 @@
     </w:pPr>
     <w:r>
       <w:rPr>
-        <w:rFonts w:ascii="Rajdhani" w:cs="Rajdhani" w:eastAsia="Rajdhani" w:hAnsi="Rajdhani"/>
-        <w:b w:val="1"/>
+        <w:rFonts w:ascii="Rajdhani" w:eastAsia="Rajdhani" w:hAnsi="Rajdhani" w:cs="Rajdhani"/>
+        <w:b/>
         <w:color w:val="434343"/>
         <w:sz w:val="34"/>
         <w:szCs w:val="34"/>
       </w:rPr>
       <w:fldChar w:fldCharType="begin"/>
-      <w:instrText xml:space="preserve">PAGE</w:instrText>
-      <w:fldChar w:fldCharType="separate"/>
-      <w:fldChar w:fldCharType="end"/>
     </w:r>
     <w:r>
       <w:rPr>
-        <w:rtl w:val="0"/>
-      </w:rPr>
+        <w:rFonts w:ascii="Rajdhani" w:eastAsia="Rajdhani" w:hAnsi="Rajdhani" w:cs="Rajdhani"/>
+        <w:b/>
+        <w:color w:val="434343"/>
+        <w:sz w:val="34"/>
+        <w:szCs w:val="34"/>
+      </w:rPr>
+      <w:instrText>PAGE</w:instrText>
+    </w:r>
+    <w:r>
+      <w:rPr>
+        <w:rFonts w:ascii="Rajdhani" w:eastAsia="Rajdhani" w:hAnsi="Rajdhani" w:cs="Rajdhani"/>
+        <w:b/>
+        <w:color w:val="434343"/>
+        <w:sz w:val="34"/>
+        <w:szCs w:val="34"/>
+      </w:rPr>
+      <w:fldChar w:fldCharType="separate"/>
+    </w:r>
+    <w:r>
+      <w:rPr>
+        <w:rFonts w:ascii="Rajdhani" w:eastAsia="Rajdhani" w:hAnsi="Rajdhani" w:cs="Rajdhani"/>
+        <w:b/>
+        <w:noProof/>
+        <w:color w:val="434343"/>
+        <w:sz w:val="34"/>
+        <w:szCs w:val="34"/>
+      </w:rPr>
+      <w:t>1</w:t>
+    </w:r>
+    <w:r>
+      <w:rPr>
+        <w:rFonts w:ascii="Rajdhani" w:eastAsia="Rajdhani" w:hAnsi="Rajdhani" w:cs="Rajdhani"/>
+        <w:b/>
+        <w:color w:val="434343"/>
+        <w:sz w:val="34"/>
+        <w:szCs w:val="34"/>
+      </w:rPr>
+      <w:fldChar w:fldCharType="end"/>
     </w:r>
   </w:p>
 </w:ftr>
 </file>
 
+<file path=word/footnotes.xml><?xml version="1.0" encoding="utf-8"?>
+<w:footnotes xmlns:wpc="http://schemas.microsoft.com/office/word/2010/wordprocessingCanvas" xmlns:cx="http://schemas.microsoft.com/office/drawing/2014/chartex" xmlns:cx1="http://schemas.microsoft.com/office/drawing/2015/9/8/chartex" xmlns:cx2="http://schemas.microsoft.com/office/drawing/2015/10/21/chartex" xmlns:cx3="http://schemas.microsoft.com/office/drawing/2016/5/9/chartex" xmlns:cx4="http://schemas.microsoft.com/office/drawing/2016/5/10/chartex" xmlns:cx5="http://schemas.microsoft.com/office/drawing/2016/5/11/chartex" xmlns:cx6="http://schemas.microsoft.com/office/drawing/2016/5/12/chartex" xmlns:cx7="http://schemas.microsoft.com/office/drawing/2016/5/13/chartex" xmlns:cx8="http://schemas.microsoft.com/office/drawing/2016/5/14/chartex" xmlns:mc="http://schemas.openxmlformats.org/markup-compatibility/2006" xmlns:aink="http://schemas.microsoft.com/office/drawing/2016/ink" xmlns:am3d="http://schemas.microsoft.com/office/drawing/2017/model3d" xmlns:o="urn:schemas-microsoft-com:office:office" xmlns:oel="http://schemas.microsoft.com/office/2019/extlst" xmlns:r="http://schemas.openxmlformats.org/officeDocument/2006/relationships" xmlns:m="http://schemas.openxmlformats.org/officeDocument/2006/math" xmlns:v="urn:schemas-microsoft-com:vml" xmlns:wp14="http://schemas.microsoft.com/office/word/2010/wordprocessingDrawing" xmlns:wp="http://schemas.openxmlformats.org/drawingml/2006/wordprocessingDrawing" xmlns:w10="urn:schemas-microsoft-com:office:word" xmlns:w="http://schemas.openxmlformats.org/wordprocessingml/2006/main" xmlns:w14="http://schemas.microsoft.com/office/word/2010/wordml" xmlns:w15="http://schemas.microsoft.com/office/word/2012/wordml" xmlns:w16cex="http://schemas.microsoft.com/office/word/2018/wordml/cex" xmlns:w16cid="http://schemas.microsoft.com/office/word/2016/wordml/cid" xmlns:w16="http://schemas.microsoft.com/office/word/2018/wordml" xmlns:w16sdtdh="http://schemas.microsoft.com/office/word/2020/wordml/sdtdatahash" xmlns:w16se="http://schemas.microsoft.com/office/word/2015/wordml/symex" xmlns:wpg="http://schemas.microsoft.com/office/word/2010/wordprocessingGroup" xmlns:wpi="http://schemas.microsoft.com/office/word/2010/wordprocessingInk" xmlns:wne="http://schemas.microsoft.com/office/word/2006/wordml" xmlns:wps="http://schemas.microsoft.com/office/word/2010/wordprocessingShape" mc:Ignorable="w14 w15 w16se w16cid w16 w16cex w16sdtdh wp14">
+  <w:footnote w:type="separator" w:id="-1">
+    <w:p>
+      <w:pPr>
+        <w:spacing w:after="0" w:line="240" w:lineRule="auto"/>
+      </w:pPr>
+      <w:r>
+        <w:separator/>
+      </w:r>
+    </w:p>
+  </w:footnote>
+  <w:footnote w:type="continuationSeparator" w:id="0">
+    <w:p>
+      <w:pPr>
+        <w:spacing w:after="0" w:line="240" w:lineRule="auto"/>
+      </w:pPr>
+      <w:r>
+        <w:continuationSeparator/>
+      </w:r>
+    </w:p>
+  </w:footnote>
+</w:footnotes>
+</file>
+
 <file path=word/header1.xml><?xml version="1.0" encoding="utf-8"?>
-<w:hdr xmlns:mc="http://schemas.openxmlformats.org/markup-compatibility/2006" xmlns:o="urn:schemas-microsoft-com:office:office" xmlns:r="http://schemas.openxmlformats.org/officeDocument/2006/relationships" xmlns:m="http://schemas.openxmlformats.org/officeDocument/2006/math" xmlns:v="urn:schemas-microsoft-com:vml" xmlns:wp="http://schemas.openxmlformats.org/drawingml/2006/wordprocessingDrawing" xmlns:w10="urn:schemas-microsoft-com:office:word" xmlns:w="http://schemas.openxmlformats.org/wordprocessingml/2006/main" xmlns:wne="http://schemas.microsoft.com/office/word/2006/wordml" xmlns:sl="http://schemas.openxmlformats.org/schemaLibrary/2006/main" xmlns:a="http://schemas.openxmlformats.org/drawingml/2006/main" xmlns:pic="http://schemas.openxmlformats.org/drawingml/2006/picture" xmlns:c="http://schemas.openxmlformats.org/drawingml/2006/chart" xmlns:lc="http://schemas.openxmlformats.org/drawingml/2006/lockedCanvas" xmlns:dgm="http://schemas.openxmlformats.org/drawingml/2006/diagram" xmlns:wps="http://schemas.microsoft.com/office/word/2010/wordprocessingShape" xmlns:wpg="http://schemas.microsoft.com/office/word/2010/wordprocessingGroup" xmlns:w14="http://schemas.microsoft.com/office/word/2010/wordml" xmlns:w15="http://schemas.microsoft.com/office/word/2012/wordml">
+<w:hdr xmlns:wpc="http://schemas.microsoft.com/office/word/2010/wordprocessingCanvas" xmlns:cx="http://schemas.microsoft.com/office/drawing/2014/chartex" xmlns:cx1="http://schemas.microsoft.com/office/drawing/2015/9/8/chartex" xmlns:cx2="http://schemas.microsoft.com/office/drawing/2015/10/21/chartex" xmlns:cx3="http://schemas.microsoft.com/office/drawing/2016/5/9/chartex" xmlns:cx4="http://schemas.microsoft.com/office/drawing/2016/5/10/chartex" xmlns:cx5="http://schemas.microsoft.com/office/drawing/2016/5/11/chartex" xmlns:cx6="http://schemas.microsoft.com/office/drawing/2016/5/12/chartex" xmlns:cx7="http://schemas.microsoft.com/office/drawing/2016/5/13/chartex" xmlns:cx8="http://schemas.microsoft.com/office/drawing/2016/5/14/chartex" xmlns:mc="http://schemas.openxmlformats.org/markup-compatibility/2006" xmlns:aink="http://schemas.microsoft.com/office/drawing/2016/ink" xmlns:am3d="http://schemas.microsoft.com/office/drawing/2017/model3d" xmlns:o="urn:schemas-microsoft-com:office:office" xmlns:oel="http://schemas.microsoft.com/office/2019/extlst" xmlns:r="http://schemas.openxmlformats.org/officeDocument/2006/relationships" xmlns:m="http://schemas.openxmlformats.org/officeDocument/2006/math" xmlns:v="urn:schemas-microsoft-com:vml" xmlns:wp14="http://schemas.microsoft.com/office/word/2010/wordprocessingDrawing" xmlns:wp="http://schemas.openxmlformats.org/drawingml/2006/wordprocessingDrawing" xmlns:w10="urn:schemas-microsoft-com:office:word" xmlns:w="http://schemas.openxmlformats.org/wordprocessingml/2006/main" xmlns:w14="http://schemas.microsoft.com/office/word/2010/wordml" xmlns:w15="http://schemas.microsoft.com/office/word/2012/wordml" xmlns:w16cex="http://schemas.microsoft.com/office/word/2018/wordml/cex" xmlns:w16cid="http://schemas.microsoft.com/office/word/2016/wordml/cid" xmlns:w16="http://schemas.microsoft.com/office/word/2018/wordml" xmlns:w16sdtdh="http://schemas.microsoft.com/office/word/2020/wordml/sdtdatahash" xmlns:w16se="http://schemas.microsoft.com/office/word/2015/wordml/symex" xmlns:wpg="http://schemas.microsoft.com/office/word/2010/wordprocessingGroup" xmlns:wpi="http://schemas.microsoft.com/office/word/2010/wordprocessingInk" xmlns:wne="http://schemas.microsoft.com/office/word/2006/wordml" xmlns:wps="http://schemas.microsoft.com/office/word/2010/wordprocessingShape" mc:Ignorable="w14 w15 w16se w16cid w16 w16cex w16sdtdh wp14">
   <w:p>
     <w:pPr>
       <w:spacing w:line="240" w:lineRule="auto"/>
-      <w:ind w:left="-15" w:firstLine="0"/>
-      <w:rPr>
-        <w:rFonts w:ascii="Rajdhani" w:cs="Rajdhani" w:eastAsia="Rajdhani" w:hAnsi="Rajdhani"/>
-        <w:b w:val="1"/>
+      <w:ind w:left="-15"/>
+      <w:rPr>
+        <w:rFonts w:ascii="Rajdhani" w:eastAsia="Rajdhani" w:hAnsi="Rajdhani" w:cs="Rajdhani"/>
+        <w:b/>
         <w:color w:val="434343"/>
         <w:sz w:val="68"/>
         <w:szCs w:val="68"/>
       </w:rPr>
     </w:pPr>
-    <w:r>
-      <w:rPr>
-        <w:rtl w:val="0"/>
-      </w:rPr>
-    </w:r>
   </w:p>
   <w:p>
     <w:pPr>
       <w:spacing w:line="240" w:lineRule="auto"/>
-      <w:ind w:left="-15" w:firstLine="0"/>
-      <w:rPr/>
+      <w:ind w:left="-15"/>
     </w:pPr>
-    <w:r>
-      <w:rPr>
-        <w:rtl w:val="0"/>
-      </w:rPr>
-    </w:r>
   </w:p>
 </w:hdr>
 </file>
 
 <file path=word/numbering.xml><?xml version="1.0" encoding="utf-8"?>
-<w:numbering xmlns:mc="http://schemas.openxmlformats.org/markup-compatibility/2006" xmlns:o="urn:schemas-microsoft-com:office:office" xmlns:r="http://schemas.openxmlformats.org/officeDocument/2006/relationships" xmlns:m="http://schemas.openxmlformats.org/officeDocument/2006/math" xmlns:v="urn:schemas-microsoft-com:vml" xmlns:wp="http://schemas.openxmlformats.org/drawingml/2006/wordprocessingDrawing" xmlns:w10="urn:schemas-microsoft-com:office:word" xmlns:w="http://schemas.openxmlformats.org/wordprocessingml/2006/main" xmlns:wne="http://schemas.microsoft.com/office/word/2006/wordml" xmlns:sl="http://schemas.openxmlformats.org/schemaLibrary/2006/main" xmlns:a="http://schemas.openxmlformats.org/drawingml/2006/main" xmlns:pic="http://schemas.openxmlformats.org/drawingml/2006/picture" xmlns:c="http://schemas.openxmlformats.org/drawingml/2006/chart" xmlns:lc="http://schemas.openxmlformats.org/drawingml/2006/lockedCanvas" xmlns:dgm="http://schemas.openxmlformats.org/drawingml/2006/diagram" xmlns:wps="http://schemas.microsoft.com/office/word/2010/wordprocessingShape" xmlns:wpg="http://schemas.microsoft.com/office/word/2010/wordprocessingGroup" xmlns:w14="http://schemas.microsoft.com/office/word/2010/wordml" xmlns:w15="http://schemas.microsoft.com/office/word/2012/wordml">
-  <w:abstractNum w:abstractNumId="1">
+<w:numbering xmlns:wpc="http://schemas.microsoft.com/office/word/2010/wordprocessingCanvas" xmlns:cx="http://schemas.microsoft.com/office/drawing/2014/chartex" xmlns:cx1="http://schemas.microsoft.com/office/drawing/2015/9/8/chartex" xmlns:cx2="http://schemas.microsoft.com/office/drawing/2015/10/21/chartex" xmlns:cx3="http://schemas.microsoft.com/office/drawing/2016/5/9/chartex" xmlns:cx4="http://schemas.microsoft.com/office/drawing/2016/5/10/chartex" xmlns:cx5="http://schemas.microsoft.com/office/drawing/2016/5/11/chartex" xmlns:cx6="http://schemas.microsoft.com/office/drawing/2016/5/12/chartex" xmlns:cx7="http://schemas.microsoft.com/office/drawing/2016/5/13/chartex" xmlns:cx8="http://schemas.microsoft.com/office/drawing/2016/5/14/chartex" xmlns:mc="http://schemas.openxmlformats.org/markup-compatibility/2006" xmlns:aink="http://schemas.microsoft.com/office/drawing/2016/ink" xmlns:am3d="http://schemas.microsoft.com/office/drawing/2017/model3d" xmlns:o="urn:schemas-microsoft-com:office:office" xmlns:oel="http://schemas.microsoft.com/office/2019/extlst" xmlns:r="http://schemas.openxmlformats.org/officeDocument/2006/relationships" xmlns:m="http://schemas.openxmlformats.org/officeDocument/2006/math" xmlns:v="urn:schemas-microsoft-com:vml" xmlns:wp14="http://schemas.microsoft.com/office/word/2010/wordprocessingDrawing" xmlns:wp="http://schemas.openxmlformats.org/drawingml/2006/wordprocessingDrawing" xmlns:w10="urn:schemas-microsoft-com:office:word" xmlns:w="http://schemas.openxmlformats.org/wordprocessingml/2006/main" xmlns:w14="http://schemas.microsoft.com/office/word/2010/wordml" xmlns:w15="http://schemas.microsoft.com/office/word/2012/wordml" xmlns:w16cex="http://schemas.microsoft.com/office/word/2018/wordml/cex" xmlns:w16cid="http://schemas.microsoft.com/office/word/2016/wordml/cid" xmlns:w16="http://schemas.microsoft.com/office/word/2018/wordml" xmlns:w16sdtdh="http://schemas.microsoft.com/office/word/2020/wordml/sdtdatahash" xmlns:w16se="http://schemas.microsoft.com/office/word/2015/wordml/symex" xmlns:wpg="http://schemas.microsoft.com/office/word/2010/wordprocessingGroup" xmlns:wpi="http://schemas.microsoft.com/office/word/2010/wordprocessingInk" xmlns:wne="http://schemas.microsoft.com/office/word/2006/wordml" xmlns:wps="http://schemas.microsoft.com/office/word/2010/wordprocessingShape" mc:Ignorable="w14 w15 w16se w16cid w16 w16cex w16sdtdh wp14">
+  <w:abstractNum w:abstractNumId="0" w15:restartNumberingAfterBreak="0">
+    <w:nsid w:val="7F7D3E61"/>
+    <w:multiLevelType w:val="multilevel"/>
+    <w:tmpl w:val="A170AD8E"/>
     <w:lvl w:ilvl="0">
       <w:start w:val="1"/>
       <w:numFmt w:val="bullet"/>
@@ -524,21 +544,21 @@
       </w:rPr>
     </w:lvl>
   </w:abstractNum>
-  <w:num w:numId="1">
-    <w:abstractNumId w:val="1"/>
+  <w:num w:numId="1" w16cid:durableId="1432705331">
+    <w:abstractNumId w:val="0"/>
   </w:num>
 </w:numbering>
 </file>
 
 <file path=word/styles.xml><?xml version="1.0" encoding="utf-8"?>
-<w:styles xmlns:mc="http://schemas.openxmlformats.org/markup-compatibility/2006" xmlns:o="urn:schemas-microsoft-com:office:office" xmlns:r="http://schemas.openxmlformats.org/officeDocument/2006/relationships" xmlns:m="http://schemas.openxmlformats.org/officeDocument/2006/math" xmlns:v="urn:schemas-microsoft-com:vml" xmlns:wp="http://schemas.openxmlformats.org/drawingml/2006/wordprocessingDrawing" xmlns:w10="urn:schemas-microsoft-com:office:word" xmlns:w="http://schemas.openxmlformats.org/wordprocessingml/2006/main" xmlns:wne="http://schemas.microsoft.com/office/word/2006/wordml" xmlns:sl="http://schemas.openxmlformats.org/schemaLibrary/2006/main" xmlns:a="http://schemas.openxmlformats.org/drawingml/2006/main" xmlns:pic="http://schemas.openxmlformats.org/drawingml/2006/picture" xmlns:c="http://schemas.openxmlformats.org/drawingml/2006/chart" xmlns:lc="http://schemas.openxmlformats.org/drawingml/2006/lockedCanvas" xmlns:dgm="http://schemas.openxmlformats.org/drawingml/2006/diagram" xmlns:wps="http://schemas.microsoft.com/office/word/2010/wordprocessingShape" xmlns:wpg="http://schemas.microsoft.com/office/word/2010/wordprocessingGroup" xmlns:w14="http://schemas.microsoft.com/office/word/2010/wordml" xmlns:w15="http://schemas.microsoft.com/office/word/2012/wordml">
+<w:styles xmlns:mc="http://schemas.openxmlformats.org/markup-compatibility/2006" xmlns:r="http://schemas.openxmlformats.org/officeDocument/2006/relationships" xmlns:w="http://schemas.openxmlformats.org/wordprocessingml/2006/main" xmlns:w14="http://schemas.microsoft.com/office/word/2010/wordml" xmlns:w15="http://schemas.microsoft.com/office/word/2012/wordml" xmlns:w16cex="http://schemas.microsoft.com/office/word/2018/wordml/cex" xmlns:w16cid="http://schemas.microsoft.com/office/word/2016/wordml/cid" xmlns:w16="http://schemas.microsoft.com/office/word/2018/wordml" xmlns:w16sdtdh="http://schemas.microsoft.com/office/word/2020/wordml/sdtdatahash" xmlns:w16se="http://schemas.microsoft.com/office/word/2015/wordml/symex" mc:Ignorable="w14 w15 w16se w16cid w16 w16cex w16sdtdh">
   <w:docDefaults>
     <w:rPrDefault>
       <w:rPr>
-        <w:rFonts w:ascii="Open Sans" w:cs="Open Sans" w:eastAsia="Open Sans" w:hAnsi="Open Sans"/>
+        <w:rFonts w:ascii="Open Sans" w:eastAsia="Open Sans" w:hAnsi="Open Sans" w:cs="Open Sans"/>
         <w:sz w:val="22"/>
         <w:szCs w:val="22"/>
-        <w:lang w:val="es"/>
+        <w:lang w:val="es" w:eastAsia="es-CO" w:bidi="ar-SA"/>
       </w:rPr>
     </w:rPrDefault>
     <w:pPrDefault>
@@ -547,74 +567,464 @@
       </w:pPr>
     </w:pPrDefault>
   </w:docDefaults>
-  <w:style w:type="paragraph" w:styleId="Normal" w:default="1">
-    <w:name w:val="normal"/>
+  <w:latentStyles w:defLockedState="0" w:defUIPriority="99" w:defSemiHidden="0" w:defUnhideWhenUsed="0" w:defQFormat="0" w:count="376">
+    <w:lsdException w:name="Normal" w:uiPriority="0" w:qFormat="1"/>
+    <w:lsdException w:name="heading 1" w:uiPriority="9" w:qFormat="1"/>
+    <w:lsdException w:name="heading 2" w:semiHidden="1" w:uiPriority="9" w:unhideWhenUsed="1" w:qFormat="1"/>
+    <w:lsdException w:name="heading 3" w:semiHidden="1" w:uiPriority="9" w:unhideWhenUsed="1" w:qFormat="1"/>
+    <w:lsdException w:name="heading 4" w:semiHidden="1" w:uiPriority="9" w:unhideWhenUsed="1" w:qFormat="1"/>
+    <w:lsdException w:name="heading 5" w:semiHidden="1" w:uiPriority="9" w:unhideWhenUsed="1" w:qFormat="1"/>
+    <w:lsdException w:name="heading 6" w:semiHidden="1" w:uiPriority="9" w:unhideWhenUsed="1" w:qFormat="1"/>
+    <w:lsdException w:name="heading 7" w:semiHidden="1" w:uiPriority="9" w:unhideWhenUsed="1" w:qFormat="1"/>
+    <w:lsdException w:name="heading 8" w:semiHidden="1" w:uiPriority="9" w:unhideWhenUsed="1" w:qFormat="1"/>
+    <w:lsdException w:name="heading 9" w:semiHidden="1" w:uiPriority="9" w:unhideWhenUsed="1" w:qFormat="1"/>
+    <w:lsdException w:name="index 1" w:semiHidden="1" w:unhideWhenUsed="1"/>
+    <w:lsdException w:name="index 2" w:semiHidden="1" w:unhideWhenUsed="1"/>
+    <w:lsdException w:name="index 3" w:semiHidden="1" w:unhideWhenUsed="1"/>
+    <w:lsdException w:name="index 4" w:semiHidden="1" w:unhideWhenUsed="1"/>
+    <w:lsdException w:name="index 5" w:semiHidden="1" w:unhideWhenUsed="1"/>
+    <w:lsdException w:name="index 6" w:semiHidden="1" w:unhideWhenUsed="1"/>
+    <w:lsdException w:name="index 7" w:semiHidden="1" w:unhideWhenUsed="1"/>
+    <w:lsdException w:name="index 8" w:semiHidden="1" w:unhideWhenUsed="1"/>
+    <w:lsdException w:name="index 9" w:semiHidden="1" w:unhideWhenUsed="1"/>
+    <w:lsdException w:name="toc 1" w:semiHidden="1" w:uiPriority="39" w:unhideWhenUsed="1"/>
+    <w:lsdException w:name="toc 2" w:semiHidden="1" w:uiPriority="39" w:unhideWhenUsed="1"/>
+    <w:lsdException w:name="toc 3" w:semiHidden="1" w:uiPriority="39" w:unhideWhenUsed="1"/>
+    <w:lsdException w:name="toc 4" w:semiHidden="1" w:uiPriority="39" w:unhideWhenUsed="1"/>
+    <w:lsdException w:name="toc 5" w:semiHidden="1" w:uiPriority="39" w:unhideWhenUsed="1"/>
+    <w:lsdException w:name="toc 6" w:semiHidden="1" w:uiPriority="39" w:unhideWhenUsed="1"/>
+    <w:lsdException w:name="toc 7" w:semiHidden="1" w:uiPriority="39" w:unhideWhenUsed="1"/>
+    <w:lsdException w:name="toc 8" w:semiHidden="1" w:uiPriority="39" w:unhideWhenUsed="1"/>
+    <w:lsdException w:name="toc 9" w:semiHidden="1" w:uiPriority="39" w:unhideWhenUsed="1"/>
+    <w:lsdException w:name="Normal Indent" w:semiHidden="1" w:unhideWhenUsed="1"/>
+    <w:lsdException w:name="footnote text" w:semiHidden="1" w:unhideWhenUsed="1"/>
+    <w:lsdException w:name="annotation text" w:semiHidden="1" w:unhideWhenUsed="1"/>
+    <w:lsdException w:name="header" w:semiHidden="1" w:unhideWhenUsed="1"/>
+    <w:lsdException w:name="footer" w:semiHidden="1" w:unhideWhenUsed="1"/>
+    <w:lsdException w:name="index heading" w:semiHidden="1" w:unhideWhenUsed="1"/>
+    <w:lsdException w:name="caption" w:semiHidden="1" w:uiPriority="35" w:unhideWhenUsed="1" w:qFormat="1"/>
+    <w:lsdException w:name="table of figures" w:semiHidden="1" w:unhideWhenUsed="1"/>
+    <w:lsdException w:name="envelope address" w:semiHidden="1" w:unhideWhenUsed="1"/>
+    <w:lsdException w:name="envelope return" w:semiHidden="1" w:unhideWhenUsed="1"/>
+    <w:lsdException w:name="footnote reference" w:semiHidden="1" w:unhideWhenUsed="1"/>
+    <w:lsdException w:name="annotation reference" w:semiHidden="1" w:unhideWhenUsed="1"/>
+    <w:lsdException w:name="line number" w:semiHidden="1" w:unhideWhenUsed="1"/>
+    <w:lsdException w:name="page number" w:semiHidden="1" w:unhideWhenUsed="1"/>
+    <w:lsdException w:name="endnote reference" w:semiHidden="1" w:unhideWhenUsed="1"/>
+    <w:lsdException w:name="endnote text" w:semiHidden="1" w:unhideWhenUsed="1"/>
+    <w:lsdException w:name="table of authorities" w:semiHidden="1" w:unhideWhenUsed="1"/>
+    <w:lsdException w:name="macro" w:semiHidden="1" w:unhideWhenUsed="1"/>
+    <w:lsdException w:name="toa heading" w:semiHidden="1" w:unhideWhenUsed="1"/>
+    <w:lsdException w:name="List" w:semiHidden="1" w:unhideWhenUsed="1"/>
+    <w:lsdException w:name="List Bullet" w:semiHidden="1" w:unhideWhenUsed="1"/>
+    <w:lsdException w:name="List Number" w:semiHidden="1" w:unhideWhenUsed="1"/>
+    <w:lsdException w:name="List 2" w:semiHidden="1" w:unhideWhenUsed="1"/>
+    <w:lsdException w:name="List 3" w:semiHidden="1" w:unhideWhenUsed="1"/>
+    <w:lsdException w:name="List 4" w:semiHidden="1" w:unhideWhenUsed="1"/>
+    <w:lsdException w:name="List 5" w:semiHidden="1" w:unhideWhenUsed="1"/>
+    <w:lsdException w:name="List Bullet 2" w:semiHidden="1" w:unhideWhenUsed="1"/>
+    <w:lsdException w:name="List Bullet 3" w:semiHidden="1" w:unhideWhenUsed="1"/>
+    <w:lsdException w:name="List Bullet 4" w:semiHidden="1" w:unhideWhenUsed="1"/>
+    <w:lsdException w:name="List Bullet 5" w:semiHidden="1" w:unhideWhenUsed="1"/>
+    <w:lsdException w:name="List Number 2" w:semiHidden="1" w:unhideWhenUsed="1"/>
+    <w:lsdException w:name="List Number 3" w:semiHidden="1" w:unhideWhenUsed="1"/>
+    <w:lsdException w:name="List Number 4" w:semiHidden="1" w:unhideWhenUsed="1"/>
+    <w:lsdException w:name="List Number 5" w:semiHidden="1" w:unhideWhenUsed="1"/>
+    <w:lsdException w:name="Title" w:uiPriority="10" w:qFormat="1"/>
+    <w:lsdException w:name="Closing" w:semiHidden="1" w:unhideWhenUsed="1"/>
+    <w:lsdException w:name="Signature" w:semiHidden="1" w:unhideWhenUsed="1"/>
+    <w:lsdException w:name="Default Paragraph Font" w:semiHidden="1" w:uiPriority="1" w:unhideWhenUsed="1"/>
+    <w:lsdException w:name="Body Text" w:semiHidden="1" w:unhideWhenUsed="1"/>
+    <w:lsdException w:name="Body Text Indent" w:semiHidden="1" w:unhideWhenUsed="1"/>
+    <w:lsdException w:name="List Continue" w:semiHidden="1" w:unhideWhenUsed="1"/>
+    <w:lsdException w:name="List Continue 2" w:semiHidden="1" w:unhideWhenUsed="1"/>
+    <w:lsdException w:name="List Continue 3" w:semiHidden="1" w:unhideWhenUsed="1"/>
+    <w:lsdException w:name="List Continue 4" w:semiHidden="1" w:unhideWhenUsed="1"/>
+    <w:lsdException w:name="List Continue 5" w:semiHidden="1" w:unhideWhenUsed="1"/>
+    <w:lsdException w:name="Message Header" w:semiHidden="1" w:unhideWhenUsed="1"/>
+    <w:lsdException w:name="Subtitle" w:uiPriority="11" w:qFormat="1"/>
+    <w:lsdException w:name="Salutation" w:semiHidden="1" w:unhideWhenUsed="1"/>
+    <w:lsdException w:name="Date" w:semiHidden="1" w:unhideWhenUsed="1"/>
+    <w:lsdException w:name="Body Text First Indent" w:semiHidden="1" w:unhideWhenUsed="1"/>
+    <w:lsdException w:name="Body Text First Indent 2" w:semiHidden="1" w:unhideWhenUsed="1"/>
+    <w:lsdException w:name="Note Heading" w:semiHidden="1" w:unhideWhenUsed="1"/>
+    <w:lsdException w:name="Body Text 2" w:semiHidden="1" w:unhideWhenUsed="1"/>
+    <w:lsdException w:name="Body Text 3" w:semiHidden="1" w:unhideWhenUsed="1"/>
+    <w:lsdException w:name="Body Text Indent 2" w:semiHidden="1" w:unhideWhenUsed="1"/>
+    <w:lsdException w:name="Body Text Indent 3" w:semiHidden="1" w:unhideWhenUsed="1"/>
+    <w:lsdException w:name="Block Text" w:semiHidden="1" w:unhideWhenUsed="1"/>
+    <w:lsdException w:name="Hyperlink" w:semiHidden="1" w:unhideWhenUsed="1"/>
+    <w:lsdException w:name="FollowedHyperlink" w:semiHidden="1" w:unhideWhenUsed="1"/>
+    <w:lsdException w:name="Strong" w:uiPriority="22" w:qFormat="1"/>
+    <w:lsdException w:name="Emphasis" w:uiPriority="20" w:qFormat="1"/>
+    <w:lsdException w:name="Document Map" w:semiHidden="1" w:unhideWhenUsed="1"/>
+    <w:lsdException w:name="Plain Text" w:semiHidden="1" w:unhideWhenUsed="1"/>
+    <w:lsdException w:name="E-mail Signature" w:semiHidden="1" w:unhideWhenUsed="1"/>
+    <w:lsdException w:name="HTML Top of Form" w:semiHidden="1" w:unhideWhenUsed="1"/>
+    <w:lsdException w:name="HTML Bottom of Form" w:semiHidden="1" w:unhideWhenUsed="1"/>
+    <w:lsdException w:name="Normal (Web)" w:semiHidden="1" w:unhideWhenUsed="1"/>
+    <w:lsdException w:name="HTML Acronym" w:semiHidden="1" w:unhideWhenUsed="1"/>
+    <w:lsdException w:name="HTML Address" w:semiHidden="1" w:unhideWhenUsed="1"/>
+    <w:lsdException w:name="HTML Cite" w:semiHidden="1" w:unhideWhenUsed="1"/>
+    <w:lsdException w:name="HTML Code" w:semiHidden="1" w:unhideWhenUsed="1"/>
+    <w:lsdException w:name="HTML Definition" w:semiHidden="1" w:unhideWhenUsed="1"/>
+    <w:lsdException w:name="HTML Keyboard" w:semiHidden="1" w:unhideWhenUsed="1"/>
+    <w:lsdException w:name="HTML Preformatted" w:semiHidden="1" w:unhideWhenUsed="1"/>
+    <w:lsdException w:name="HTML Sample" w:semiHidden="1" w:unhideWhenUsed="1"/>
+    <w:lsdException w:name="HTML Typewriter" w:semiHidden="1" w:unhideWhenUsed="1"/>
+    <w:lsdException w:name="HTML Variable" w:semiHidden="1" w:unhideWhenUsed="1"/>
+    <w:lsdException w:name="Normal Table" w:semiHidden="1" w:unhideWhenUsed="1"/>
+    <w:lsdException w:name="annotation subject" w:semiHidden="1" w:unhideWhenUsed="1"/>
+    <w:lsdException w:name="No List" w:semiHidden="1" w:unhideWhenUsed="1"/>
+    <w:lsdException w:name="Outline List 1" w:semiHidden="1" w:unhideWhenUsed="1"/>
+    <w:lsdException w:name="Outline List 2" w:semiHidden="1" w:unhideWhenUsed="1"/>
+    <w:lsdException w:name="Outline List 3" w:semiHidden="1" w:unhideWhenUsed="1"/>
+    <w:lsdException w:name="Table Simple 1" w:semiHidden="1" w:unhideWhenUsed="1"/>
+    <w:lsdException w:name="Table Simple 2" w:semiHidden="1" w:unhideWhenUsed="1"/>
+    <w:lsdException w:name="Table Simple 3" w:semiHidden="1" w:unhideWhenUsed="1"/>
+    <w:lsdException w:name="Table Classic 1" w:semiHidden="1" w:unhideWhenUsed="1"/>
+    <w:lsdException w:name="Table Classic 2" w:semiHidden="1" w:unhideWhenUsed="1"/>
+    <w:lsdException w:name="Table Classic 3" w:semiHidden="1" w:unhideWhenUsed="1"/>
+    <w:lsdException w:name="Table Classic 4" w:semiHidden="1" w:unhideWhenUsed="1"/>
+    <w:lsdException w:name="Table Colorful 1" w:semiHidden="1" w:unhideWhenUsed="1"/>
+    <w:lsdException w:name="Table Colorful 2" w:semiHidden="1" w:unhideWhenUsed="1"/>
+    <w:lsdException w:name="Table Colorful 3" w:semiHidden="1" w:unhideWhenUsed="1"/>
+    <w:lsdException w:name="Table Columns 1" w:semiHidden="1" w:unhideWhenUsed="1"/>
+    <w:lsdException w:name="Table Columns 2" w:semiHidden="1" w:unhideWhenUsed="1"/>
+    <w:lsdException w:name="Table Columns 3" w:semiHidden="1" w:unhideWhenUsed="1"/>
+    <w:lsdException w:name="Table Columns 4" w:semiHidden="1" w:unhideWhenUsed="1"/>
+    <w:lsdException w:name="Table Columns 5" w:semiHidden="1" w:unhideWhenUsed="1"/>
+    <w:lsdException w:name="Table Grid 1" w:semiHidden="1" w:unhideWhenUsed="1"/>
+    <w:lsdException w:name="Table Grid 2" w:semiHidden="1" w:unhideWhenUsed="1"/>
+    <w:lsdException w:name="Table Grid 3" w:semiHidden="1" w:unhideWhenUsed="1"/>
+    <w:lsdException w:name="Table Grid 4" w:semiHidden="1" w:unhideWhenUsed="1"/>
+    <w:lsdException w:name="Table Grid 5" w:semiHidden="1" w:unhideWhenUsed="1"/>
+    <w:lsdException w:name="Table Grid 6" w:semiHidden="1" w:unhideWhenUsed="1"/>
+    <w:lsdException w:name="Table Grid 7" w:semiHidden="1" w:unhideWhenUsed="1"/>
+    <w:lsdException w:name="Table Grid 8" w:semiHidden="1" w:unhideWhenUsed="1"/>
+    <w:lsdException w:name="Table List 1" w:semiHidden="1" w:unhideWhenUsed="1"/>
+    <w:lsdException w:name="Table List 2" w:semiHidden="1" w:unhideWhenUsed="1"/>
+    <w:lsdException w:name="Table List 3" w:semiHidden="1" w:unhideWhenUsed="1"/>
+    <w:lsdException w:name="Table List 4" w:semiHidden="1" w:unhideWhenUsed="1"/>
+    <w:lsdException w:name="Table List 5" w:semiHidden="1" w:unhideWhenUsed="1"/>
+    <w:lsdException w:name="Table List 6" w:semiHidden="1" w:unhideWhenUsed="1"/>
+    <w:lsdException w:name="Table List 7" w:semiHidden="1" w:unhideWhenUsed="1"/>
+    <w:lsdException w:name="Table List 8" w:semiHidden="1" w:unhideWhenUsed="1"/>
+    <w:lsdException w:name="Table 3D effects 1" w:semiHidden="1" w:unhideWhenUsed="1"/>
+    <w:lsdException w:name="Table 3D effects 2" w:semiHidden="1" w:unhideWhenUsed="1"/>
+    <w:lsdException w:name="Table 3D effects 3" w:semiHidden="1" w:unhideWhenUsed="1"/>
+    <w:lsdException w:name="Table Contemporary" w:semiHidden="1" w:unhideWhenUsed="1"/>
+    <w:lsdException w:name="Table Elegant" w:semiHidden="1" w:unhideWhenUsed="1"/>
+    <w:lsdException w:name="Table Professional" w:semiHidden="1" w:unhideWhenUsed="1"/>
+    <w:lsdException w:name="Table Subtle 1" w:semiHidden="1" w:unhideWhenUsed="1"/>
+    <w:lsdException w:name="Table Subtle 2" w:semiHidden="1" w:unhideWhenUsed="1"/>
+    <w:lsdException w:name="Table Web 1" w:semiHidden="1" w:unhideWhenUsed="1"/>
+    <w:lsdException w:name="Table Web 2" w:semiHidden="1" w:unhideWhenUsed="1"/>
+    <w:lsdException w:name="Table Web 3" w:semiHidden="1" w:unhideWhenUsed="1"/>
+    <w:lsdException w:name="Balloon Text" w:semiHidden="1" w:unhideWhenUsed="1"/>
+    <w:lsdException w:name="Table Grid" w:uiPriority="39"/>
+    <w:lsdException w:name="Table Theme" w:semiHidden="1" w:unhideWhenUsed="1"/>
+    <w:lsdException w:name="Placeholder Text" w:semiHidden="1"/>
+    <w:lsdException w:name="No Spacing" w:uiPriority="1" w:qFormat="1"/>
+    <w:lsdException w:name="Light Shading" w:uiPriority="60"/>
+    <w:lsdException w:name="Light List" w:uiPriority="61"/>
+    <w:lsdException w:name="Light Grid" w:uiPriority="62"/>
+    <w:lsdException w:name="Medium Shading 1" w:uiPriority="63"/>
+    <w:lsdException w:name="Medium Shading 2" w:uiPriority="64"/>
+    <w:lsdException w:name="Medium List 1" w:uiPriority="65"/>
+    <w:lsdException w:name="Medium List 2" w:uiPriority="66"/>
+    <w:lsdException w:name="Medium Grid 1" w:uiPriority="67"/>
+    <w:lsdException w:name="Medium Grid 2" w:uiPriority="68"/>
+    <w:lsdException w:name="Medium Grid 3" w:uiPriority="69"/>
+    <w:lsdException w:name="Dark List" w:uiPriority="70"/>
+    <w:lsdException w:name="Colorful Shading" w:uiPriority="71"/>
+    <w:lsdException w:name="Colorful List" w:uiPriority="72"/>
+    <w:lsdException w:name="Colorful Grid" w:uiPriority="73"/>
+    <w:lsdException w:name="Light Shading Accent 1" w:uiPriority="60"/>
+    <w:lsdException w:name="Light List Accent 1" w:uiPriority="61"/>
+    <w:lsdException w:name="Light Grid Accent 1" w:uiPriority="62"/>
+    <w:lsdException w:name="Medium Shading 1 Accent 1" w:uiPriority="63"/>
+    <w:lsdException w:name="Medium Shading 2 Accent 1" w:uiPriority="64"/>
+    <w:lsdException w:name="Medium List 1 Accent 1" w:uiPriority="65"/>
+    <w:lsdException w:name="Revision" w:semiHidden="1"/>
+    <w:lsdException w:name="List Paragraph" w:uiPriority="34" w:qFormat="1"/>
+    <w:lsdException w:name="Quote" w:uiPriority="29" w:qFormat="1"/>
+    <w:lsdException w:name="Intense Quote" w:uiPriority="30" w:qFormat="1"/>
+    <w:lsdException w:name="Medium List 2 Accent 1" w:uiPriority="66"/>
+    <w:lsdException w:name="Medium Grid 1 Accent 1" w:uiPriority="67"/>
+    <w:lsdException w:name="Medium Grid 2 Accent 1" w:uiPriority="68"/>
+    <w:lsdException w:name="Medium Grid 3 Accent 1" w:uiPriority="69"/>
+    <w:lsdException w:name="Dark List Accent 1" w:uiPriority="70"/>
+    <w:lsdException w:name="Colorful Shading Accent 1" w:uiPriority="71"/>
+    <w:lsdException w:name="Colorful List Accent 1" w:uiPriority="72"/>
+    <w:lsdException w:name="Colorful Grid Accent 1" w:uiPriority="73"/>
+    <w:lsdException w:name="Light Shading Accent 2" w:uiPriority="60"/>
+    <w:lsdException w:name="Light List Accent 2" w:uiPriority="61"/>
+    <w:lsdException w:name="Light Grid Accent 2" w:uiPriority="62"/>
+    <w:lsdException w:name="Medium Shading 1 Accent 2" w:uiPriority="63"/>
+    <w:lsdException w:name="Medium Shading 2 Accent 2" w:uiPriority="64"/>
+    <w:lsdException w:name="Medium List 1 Accent 2" w:uiPriority="65"/>
+    <w:lsdException w:name="Medium List 2 Accent 2" w:uiPriority="66"/>
+    <w:lsdException w:name="Medium Grid 1 Accent 2" w:uiPriority="67"/>
+    <w:lsdException w:name="Medium Grid 2 Accent 2" w:uiPriority="68"/>
+    <w:lsdException w:name="Medium Grid 3 Accent 2" w:uiPriority="69"/>
+    <w:lsdException w:name="Dark List Accent 2" w:uiPriority="70"/>
+    <w:lsdException w:name="Colorful Shading Accent 2" w:uiPriority="71"/>
+    <w:lsdException w:name="Colorful List Accent 2" w:uiPriority="72"/>
+    <w:lsdException w:name="Colorful Grid Accent 2" w:uiPriority="73"/>
+    <w:lsdException w:name="Light Shading Accent 3" w:uiPriority="60"/>
+    <w:lsdException w:name="Light List Accent 3" w:uiPriority="61"/>
+    <w:lsdException w:name="Light Grid Accent 3" w:uiPriority="62"/>
+    <w:lsdException w:name="Medium Shading 1 Accent 3" w:uiPriority="63"/>
+    <w:lsdException w:name="Medium Shading 2 Accent 3" w:uiPriority="64"/>
+    <w:lsdException w:name="Medium List 1 Accent 3" w:uiPriority="65"/>
+    <w:lsdException w:name="Medium List 2 Accent 3" w:uiPriority="66"/>
+    <w:lsdException w:name="Medium Grid 1 Accent 3" w:uiPriority="67"/>
+    <w:lsdException w:name="Medium Grid 2 Accent 3" w:uiPriority="68"/>
+    <w:lsdException w:name="Medium Grid 3 Accent 3" w:uiPriority="69"/>
+    <w:lsdException w:name="Dark List Accent 3" w:uiPriority="70"/>
+    <w:lsdException w:name="Colorful Shading Accent 3" w:uiPriority="71"/>
+    <w:lsdException w:name="Colorful List Accent 3" w:uiPriority="72"/>
+    <w:lsdException w:name="Colorful Grid Accent 3" w:uiPriority="73"/>
+    <w:lsdException w:name="Light Shading Accent 4" w:uiPriority="60"/>
+    <w:lsdException w:name="Light List Accent 4" w:uiPriority="61"/>
+    <w:lsdException w:name="Light Grid Accent 4" w:uiPriority="62"/>
+    <w:lsdException w:name="Medium Shading 1 Accent 4" w:uiPriority="63"/>
+    <w:lsdException w:name="Medium Shading 2 Accent 4" w:uiPriority="64"/>
+    <w:lsdException w:name="Medium List 1 Accent 4" w:uiPriority="65"/>
+    <w:lsdException w:name="Medium List 2 Accent 4" w:uiPriority="66"/>
+    <w:lsdException w:name="Medium Grid 1 Accent 4" w:uiPriority="67"/>
+    <w:lsdException w:name="Medium Grid 2 Accent 4" w:uiPriority="68"/>
+    <w:lsdException w:name="Medium Grid 3 Accent 4" w:uiPriority="69"/>
+    <w:lsdException w:name="Dark List Accent 4" w:uiPriority="70"/>
+    <w:lsdException w:name="Colorful Shading Accent 4" w:uiPriority="71"/>
+    <w:lsdException w:name="Colorful List Accent 4" w:uiPriority="72"/>
+    <w:lsdException w:name="Colorful Grid Accent 4" w:uiPriority="73"/>
+    <w:lsdException w:name="Light Shading Accent 5" w:uiPriority="60"/>
+    <w:lsdException w:name="Light List Accent 5" w:uiPriority="61"/>
+    <w:lsdException w:name="Light Grid Accent 5" w:uiPriority="62"/>
+    <w:lsdException w:name="Medium Shading 1 Accent 5" w:uiPriority="63"/>
+    <w:lsdException w:name="Medium Shading 2 Accent 5" w:uiPriority="64"/>
+    <w:lsdException w:name="Medium List 1 Accent 5" w:uiPriority="65"/>
+    <w:lsdException w:name="Medium List 2 Accent 5" w:uiPriority="66"/>
+    <w:lsdException w:name="Medium Grid 1 Accent 5" w:uiPriority="67"/>
+    <w:lsdException w:name="Medium Grid 2 Accent 5" w:uiPriority="68"/>
+    <w:lsdException w:name="Medium Grid 3 Accent 5" w:uiPriority="69"/>
+    <w:lsdException w:name="Dark List Accent 5" w:uiPriority="70"/>
+    <w:lsdException w:name="Colorful Shading Accent 5" w:uiPriority="71"/>
+    <w:lsdException w:name="Colorful List Accent 5" w:uiPriority="72"/>
+    <w:lsdException w:name="Colorful Grid Accent 5" w:uiPriority="73"/>
+    <w:lsdException w:name="Light Shading Accent 6" w:uiPriority="60"/>
+    <w:lsdException w:name="Light List Accent 6" w:uiPriority="61"/>
+    <w:lsdException w:name="Light Grid Accent 6" w:uiPriority="62"/>
+    <w:lsdException w:name="Medium Shading 1 Accent 6" w:uiPriority="63"/>
+    <w:lsdException w:name="Medium Shading 2 Accent 6" w:uiPriority="64"/>
+    <w:lsdException w:name="Medium List 1 Accent 6" w:uiPriority="65"/>
+    <w:lsdException w:name="Medium List 2 Accent 6" w:uiPriority="66"/>
+    <w:lsdException w:name="Medium Grid 1 Accent 6" w:uiPriority="67"/>
+    <w:lsdException w:name="Medium Grid 2 Accent 6" w:uiPriority="68"/>
+    <w:lsdException w:name="Medium Grid 3 Accent 6" w:uiPriority="69"/>
+    <w:lsdException w:name="Dark List Accent 6" w:uiPriority="70"/>
+    <w:lsdException w:name="Colorful Shading Accent 6" w:uiPriority="71"/>
+    <w:lsdException w:name="Colorful List Accent 6" w:uiPriority="72"/>
+    <w:lsdException w:name="Colorful Grid Accent 6" w:uiPriority="73"/>
+    <w:lsdException w:name="Subtle Emphasis" w:uiPriority="19" w:qFormat="1"/>
+    <w:lsdException w:name="Intense Emphasis" w:uiPriority="21" w:qFormat="1"/>
+    <w:lsdException w:name="Subtle Reference" w:uiPriority="31" w:qFormat="1"/>
+    <w:lsdException w:name="Intense Reference" w:uiPriority="32" w:qFormat="1"/>
+    <w:lsdException w:name="Book Title" w:uiPriority="33" w:qFormat="1"/>
+    <w:lsdException w:name="Bibliography" w:semiHidden="1" w:uiPriority="37" w:unhideWhenUsed="1"/>
+    <w:lsdException w:name="TOC Heading" w:semiHidden="1" w:uiPriority="39" w:unhideWhenUsed="1" w:qFormat="1"/>
+    <w:lsdException w:name="Plain Table 1" w:uiPriority="41"/>
+    <w:lsdException w:name="Plain Table 2" w:uiPriority="42"/>
+    <w:lsdException w:name="Plain Table 3" w:uiPriority="43"/>
+    <w:lsdException w:name="Plain Table 4" w:uiPriority="44"/>
+    <w:lsdException w:name="Plain Table 5" w:uiPriority="45"/>
+    <w:lsdException w:name="Grid Table Light" w:uiPriority="40"/>
+    <w:lsdException w:name="Grid Table 1 Light" w:uiPriority="46"/>
+    <w:lsdException w:name="Grid Table 2" w:uiPriority="47"/>
+    <w:lsdException w:name="Grid Table 3" w:uiPriority="48"/>
+    <w:lsdException w:name="Grid Table 4" w:uiPriority="49"/>
+    <w:lsdException w:name="Grid Table 5 Dark" w:uiPriority="50"/>
+    <w:lsdException w:name="Grid Table 6 Colorful" w:uiPriority="51"/>
+    <w:lsdException w:name="Grid Table 7 Colorful" w:uiPriority="52"/>
+    <w:lsdException w:name="Grid Table 1 Light Accent 1" w:uiPriority="46"/>
+    <w:lsdException w:name="Grid Table 2 Accent 1" w:uiPriority="47"/>
+    <w:lsdException w:name="Grid Table 3 Accent 1" w:uiPriority="48"/>
+    <w:lsdException w:name="Grid Table 4 Accent 1" w:uiPriority="49"/>
+    <w:lsdException w:name="Grid Table 5 Dark Accent 1" w:uiPriority="50"/>
+    <w:lsdException w:name="Grid Table 6 Colorful Accent 1" w:uiPriority="51"/>
+    <w:lsdException w:name="Grid Table 7 Colorful Accent 1" w:uiPriority="52"/>
+    <w:lsdException w:name="Grid Table 1 Light Accent 2" w:uiPriority="46"/>
+    <w:lsdException w:name="Grid Table 2 Accent 2" w:uiPriority="47"/>
+    <w:lsdException w:name="Grid Table 3 Accent 2" w:uiPriority="48"/>
+    <w:lsdException w:name="Grid Table 4 Accent 2" w:uiPriority="49"/>
+    <w:lsdException w:name="Grid Table 5 Dark Accent 2" w:uiPriority="50"/>
+    <w:lsdException w:name="Grid Table 6 Colorful Accent 2" w:uiPriority="51"/>
+    <w:lsdException w:name="Grid Table 7 Colorful Accent 2" w:uiPriority="52"/>
+    <w:lsdException w:name="Grid Table 1 Light Accent 3" w:uiPriority="46"/>
+    <w:lsdException w:name="Grid Table 2 Accent 3" w:uiPriority="47"/>
+    <w:lsdException w:name="Grid Table 3 Accent 3" w:uiPriority="48"/>
+    <w:lsdException w:name="Grid Table 4 Accent 3" w:uiPriority="49"/>
+    <w:lsdException w:name="Grid Table 5 Dark Accent 3" w:uiPriority="50"/>
+    <w:lsdException w:name="Grid Table 6 Colorful Accent 3" w:uiPriority="51"/>
+    <w:lsdException w:name="Grid Table 7 Colorful Accent 3" w:uiPriority="52"/>
+    <w:lsdException w:name="Grid Table 1 Light Accent 4" w:uiPriority="46"/>
+    <w:lsdException w:name="Grid Table 2 Accent 4" w:uiPriority="47"/>
+    <w:lsdException w:name="Grid Table 3 Accent 4" w:uiPriority="48"/>
+    <w:lsdException w:name="Grid Table 4 Accent 4" w:uiPriority="49"/>
+    <w:lsdException w:name="Grid Table 5 Dark Accent 4" w:uiPriority="50"/>
+    <w:lsdException w:name="Grid Table 6 Colorful Accent 4" w:uiPriority="51"/>
+    <w:lsdException w:name="Grid Table 7 Colorful Accent 4" w:uiPriority="52"/>
+    <w:lsdException w:name="Grid Table 1 Light Accent 5" w:uiPriority="46"/>
+    <w:lsdException w:name="Grid Table 2 Accent 5" w:uiPriority="47"/>
+    <w:lsdException w:name="Grid Table 3 Accent 5" w:uiPriority="48"/>
+    <w:lsdException w:name="Grid Table 4 Accent 5" w:uiPriority="49"/>
+    <w:lsdException w:name="Grid Table 5 Dark Accent 5" w:uiPriority="50"/>
+    <w:lsdException w:name="Grid Table 6 Colorful Accent 5" w:uiPriority="51"/>
+    <w:lsdException w:name="Grid Table 7 Colorful Accent 5" w:uiPriority="52"/>
+    <w:lsdException w:name="Grid Table 1 Light Accent 6" w:uiPriority="46"/>
+    <w:lsdException w:name="Grid Table 2 Accent 6" w:uiPriority="47"/>
+    <w:lsdException w:name="Grid Table 3 Accent 6" w:uiPriority="48"/>
+    <w:lsdException w:name="Grid Table 4 Accent 6" w:uiPriority="49"/>
+    <w:lsdException w:name="Grid Table 5 Dark Accent 6" w:uiPriority="50"/>
+    <w:lsdException w:name="Grid Table 6 Colorful Accent 6" w:uiPriority="51"/>
+    <w:lsdException w:name="Grid Table 7 Colorful Accent 6" w:uiPriority="52"/>
+    <w:lsdException w:name="List Table 1 Light" w:uiPriority="46"/>
+    <w:lsdException w:name="List Table 2" w:uiPriority="47"/>
+    <w:lsdException w:name="List Table 3" w:uiPriority="48"/>
+    <w:lsdException w:name="List Table 4" w:uiPriority="49"/>
+    <w:lsdException w:name="List Table 5 Dark" w:uiPriority="50"/>
+    <w:lsdException w:name="List Table 6 Colorful" w:uiPriority="51"/>
+    <w:lsdException w:name="List Table 7 Colorful" w:uiPriority="52"/>
+    <w:lsdException w:name="List Table 1 Light Accent 1" w:uiPriority="46"/>
+    <w:lsdException w:name="List Table 2 Accent 1" w:uiPriority="47"/>
+    <w:lsdException w:name="List Table 3 Accent 1" w:uiPriority="48"/>
+    <w:lsdException w:name="List Table 4 Accent 1" w:uiPriority="49"/>
+    <w:lsdException w:name="List Table 5 Dark Accent 1" w:uiPriority="50"/>
+    <w:lsdException w:name="List Table 6 Colorful Accent 1" w:uiPriority="51"/>
+    <w:lsdException w:name="List Table 7 Colorful Accent 1" w:uiPriority="52"/>
+    <w:lsdException w:name="List Table 1 Light Accent 2" w:uiPriority="46"/>
+    <w:lsdException w:name="List Table 2 Accent 2" w:uiPriority="47"/>
+    <w:lsdException w:name="List Table 3 Accent 2" w:uiPriority="48"/>
+    <w:lsdException w:name="List Table 4 Accent 2" w:uiPriority="49"/>
+    <w:lsdException w:name="List Table 5 Dark Accent 2" w:uiPriority="50"/>
+    <w:lsdException w:name="List Table 6 Colorful Accent 2" w:uiPriority="51"/>
+    <w:lsdException w:name="List Table 7 Colorful Accent 2" w:uiPriority="52"/>
+    <w:lsdException w:name="List Table 1 Light Accent 3" w:uiPriority="46"/>
+    <w:lsdException w:name="List Table 2 Accent 3" w:uiPriority="47"/>
+    <w:lsdException w:name="List Table 3 Accent 3" w:uiPriority="48"/>
+    <w:lsdException w:name="List Table 4 Accent 3" w:uiPriority="49"/>
+    <w:lsdException w:name="List Table 5 Dark Accent 3" w:uiPriority="50"/>
+    <w:lsdException w:name="List Table 6 Colorful Accent 3" w:uiPriority="51"/>
+    <w:lsdException w:name="List Table 7 Colorful Accent 3" w:uiPriority="52"/>
+    <w:lsdException w:name="List Table 1 Light Accent 4" w:uiPriority="46"/>
+    <w:lsdException w:name="List Table 2 Accent 4" w:uiPriority="47"/>
+    <w:lsdException w:name="List Table 3 Accent 4" w:uiPriority="48"/>
+    <w:lsdException w:name="List Table 4 Accent 4" w:uiPriority="49"/>
+    <w:lsdException w:name="List Table 5 Dark Accent 4" w:uiPriority="50"/>
+    <w:lsdException w:name="List Table 6 Colorful Accent 4" w:uiPriority="51"/>
+    <w:lsdException w:name="List Table 7 Colorful Accent 4" w:uiPriority="52"/>
+    <w:lsdException w:name="List Table 1 Light Accent 5" w:uiPriority="46"/>
+    <w:lsdException w:name="List Table 2 Accent 5" w:uiPriority="47"/>
+    <w:lsdException w:name="List Table 3 Accent 5" w:uiPriority="48"/>
+    <w:lsdException w:name="List Table 4 Accent 5" w:uiPriority="49"/>
+    <w:lsdException w:name="List Table 5 Dark Accent 5" w:uiPriority="50"/>
+    <w:lsdException w:name="List Table 6 Colorful Accent 5" w:uiPriority="51"/>
+    <w:lsdException w:name="List Table 7 Colorful Accent 5" w:uiPriority="52"/>
+    <w:lsdException w:name="List Table 1 Light Accent 6" w:uiPriority="46"/>
+    <w:lsdException w:name="List Table 2 Accent 6" w:uiPriority="47"/>
+    <w:lsdException w:name="List Table 3 Accent 6" w:uiPriority="48"/>
+    <w:lsdException w:name="List Table 4 Accent 6" w:uiPriority="49"/>
+    <w:lsdException w:name="List Table 5 Dark Accent 6" w:uiPriority="50"/>
+    <w:lsdException w:name="List Table 6 Colorful Accent 6" w:uiPriority="51"/>
+    <w:lsdException w:name="List Table 7 Colorful Accent 6" w:uiPriority="52"/>
+    <w:lsdException w:name="Mention" w:semiHidden="1" w:unhideWhenUsed="1"/>
+    <w:lsdException w:name="Smart Hyperlink" w:semiHidden="1" w:unhideWhenUsed="1"/>
+    <w:lsdException w:name="Hashtag" w:semiHidden="1" w:unhideWhenUsed="1"/>
+    <w:lsdException w:name="Unresolved Mention" w:semiHidden="1" w:unhideWhenUsed="1"/>
+    <w:lsdException w:name="Smart Link" w:semiHidden="1" w:unhideWhenUsed="1"/>
+  </w:latentStyles>
+  <w:style w:type="paragraph" w:default="1" w:styleId="Normal">
+    <w:name w:val="Normal"/>
+    <w:qFormat/>
   </w:style>
-  <w:style w:type="table" w:styleId="TableNormal" w:default="1">
-    <w:name w:val="Table Normal"/>
-  </w:style>
-  <w:style w:type="paragraph" w:styleId="Heading1">
+  <w:style w:type="paragraph" w:styleId="Ttulo1">
     <w:name w:val="heading 1"/>
     <w:basedOn w:val="Normal"/>
     <w:next w:val="Normal"/>
+    <w:uiPriority w:val="9"/>
+    <w:qFormat/>
     <w:pPr>
-      <w:keepNext w:val="1"/>
-      <w:keepLines w:val="1"/>
-      <w:pageBreakBefore w:val="0"/>
-      <w:spacing w:after="120" w:before="400" w:lineRule="auto"/>
+      <w:keepNext/>
+      <w:keepLines/>
+      <w:spacing w:before="400" w:after="120"/>
+      <w:outlineLvl w:val="0"/>
     </w:pPr>
     <w:rPr>
-      <w:rFonts w:ascii="Rajdhani" w:cs="Rajdhani" w:eastAsia="Rajdhani" w:hAnsi="Rajdhani"/>
-      <w:b w:val="1"/>
+      <w:rFonts w:ascii="Rajdhani" w:eastAsia="Rajdhani" w:hAnsi="Rajdhani" w:cs="Rajdhani"/>
+      <w:b/>
       <w:sz w:val="50"/>
       <w:szCs w:val="50"/>
     </w:rPr>
   </w:style>
-  <w:style w:type="paragraph" w:styleId="Heading2">
+  <w:style w:type="paragraph" w:styleId="Ttulo2">
     <w:name w:val="heading 2"/>
     <w:basedOn w:val="Normal"/>
     <w:next w:val="Normal"/>
+    <w:uiPriority w:val="9"/>
+    <w:semiHidden/>
+    <w:unhideWhenUsed/>
+    <w:qFormat/>
     <w:pPr>
-      <w:keepNext w:val="1"/>
-      <w:keepLines w:val="1"/>
-      <w:pageBreakBefore w:val="0"/>
-      <w:spacing w:after="120" w:before="360" w:lineRule="auto"/>
+      <w:keepNext/>
+      <w:keepLines/>
+      <w:spacing w:before="360" w:after="120"/>
+      <w:outlineLvl w:val="1"/>
     </w:pPr>
     <w:rPr>
-      <w:rFonts w:ascii="Rajdhani" w:cs="Rajdhani" w:eastAsia="Rajdhani" w:hAnsi="Rajdhani"/>
-      <w:b w:val="1"/>
+      <w:rFonts w:ascii="Rajdhani" w:eastAsia="Rajdhani" w:hAnsi="Rajdhani" w:cs="Rajdhani"/>
+      <w:b/>
       <w:color w:val="434343"/>
       <w:sz w:val="40"/>
       <w:szCs w:val="40"/>
     </w:rPr>
   </w:style>
-  <w:style w:type="paragraph" w:styleId="Heading3">
+  <w:style w:type="paragraph" w:styleId="Ttulo3">
     <w:name w:val="heading 3"/>
     <w:basedOn w:val="Normal"/>
     <w:next w:val="Normal"/>
+    <w:uiPriority w:val="9"/>
+    <w:semiHidden/>
+    <w:unhideWhenUsed/>
+    <w:qFormat/>
     <w:pPr>
-      <w:keepNext w:val="1"/>
-      <w:keepLines w:val="1"/>
-      <w:pageBreakBefore w:val="0"/>
-      <w:spacing w:after="80" w:before="320" w:lineRule="auto"/>
+      <w:keepNext/>
+      <w:keepLines/>
+      <w:spacing w:before="320" w:after="80"/>
+      <w:outlineLvl w:val="2"/>
     </w:pPr>
     <w:rPr>
-      <w:rFonts w:ascii="Rajdhani" w:cs="Rajdhani" w:eastAsia="Rajdhani" w:hAnsi="Rajdhani"/>
-      <w:b w:val="1"/>
+      <w:rFonts w:ascii="Rajdhani" w:eastAsia="Rajdhani" w:hAnsi="Rajdhani" w:cs="Rajdhani"/>
+      <w:b/>
       <w:color w:val="434343"/>
       <w:sz w:val="34"/>
       <w:szCs w:val="34"/>
     </w:rPr>
   </w:style>
-  <w:style w:type="paragraph" w:styleId="Heading4">
+  <w:style w:type="paragraph" w:styleId="Ttulo4">
     <w:name w:val="heading 4"/>
     <w:basedOn w:val="Normal"/>
     <w:next w:val="Normal"/>
+    <w:uiPriority w:val="9"/>
+    <w:semiHidden/>
+    <w:unhideWhenUsed/>
+    <w:qFormat/>
     <w:pPr>
-      <w:keepNext w:val="1"/>
-      <w:keepLines w:val="1"/>
-      <w:pageBreakBefore w:val="0"/>
-      <w:spacing w:after="80" w:before="280" w:lineRule="auto"/>
+      <w:keepNext/>
+      <w:keepLines/>
+      <w:spacing w:before="280" w:after="80"/>
+      <w:outlineLvl w:val="3"/>
     </w:pPr>
     <w:rPr>
       <w:color w:val="666666"/>
@@ -622,219 +1032,137 @@
       <w:szCs w:val="24"/>
     </w:rPr>
   </w:style>
-  <w:style w:type="paragraph" w:styleId="Heading5">
+  <w:style w:type="paragraph" w:styleId="Ttulo5">
     <w:name w:val="heading 5"/>
     <w:basedOn w:val="Normal"/>
     <w:next w:val="Normal"/>
+    <w:uiPriority w:val="9"/>
+    <w:semiHidden/>
+    <w:unhideWhenUsed/>
+    <w:qFormat/>
     <w:pPr>
-      <w:keepNext w:val="1"/>
-      <w:keepLines w:val="1"/>
-      <w:pageBreakBefore w:val="0"/>
+      <w:keepNext/>
+      <w:keepLines/>
       <w:spacing w:line="276" w:lineRule="auto"/>
       <w:ind w:left="720" w:hanging="360"/>
+      <w:outlineLvl w:val="4"/>
     </w:pPr>
-    <w:rPr/>
   </w:style>
-  <w:style w:type="paragraph" w:styleId="Heading6">
+  <w:style w:type="paragraph" w:styleId="Ttulo6">
     <w:name w:val="heading 6"/>
     <w:basedOn w:val="Normal"/>
     <w:next w:val="Normal"/>
+    <w:uiPriority w:val="9"/>
+    <w:semiHidden/>
+    <w:unhideWhenUsed/>
+    <w:qFormat/>
     <w:pPr>
-      <w:keepNext w:val="1"/>
-      <w:keepLines w:val="1"/>
-      <w:pageBreakBefore w:val="0"/>
-      <w:spacing w:after="80" w:before="240" w:line="276" w:lineRule="auto"/>
+      <w:keepNext/>
+      <w:keepLines/>
+      <w:spacing w:before="240" w:after="80" w:line="276" w:lineRule="auto"/>
       <w:ind w:left="720" w:hanging="360"/>
+      <w:outlineLvl w:val="5"/>
     </w:pPr>
-    <w:rPr/>
   </w:style>
-  <w:style w:type="paragraph" w:styleId="Title">
+  <w:style w:type="character" w:default="1" w:styleId="Fuentedeprrafopredeter">
+    <w:name w:val="Default Paragraph Font"/>
+    <w:uiPriority w:val="1"/>
+    <w:semiHidden/>
+    <w:unhideWhenUsed/>
+  </w:style>
+  <w:style w:type="table" w:default="1" w:styleId="Tablanormal">
+    <w:name w:val="Normal Table"/>
+    <w:uiPriority w:val="99"/>
+    <w:semiHidden/>
+    <w:unhideWhenUsed/>
+    <w:tblPr>
+      <w:tblInd w:w="0" w:type="dxa"/>
+      <w:tblCellMar>
+        <w:top w:w="0" w:type="dxa"/>
+        <w:left w:w="108" w:type="dxa"/>
+        <w:bottom w:w="0" w:type="dxa"/>
+        <w:right w:w="108" w:type="dxa"/>
+      </w:tblCellMar>
+    </w:tblPr>
+  </w:style>
+  <w:style w:type="numbering" w:default="1" w:styleId="Sinlista">
+    <w:name w:val="No List"/>
+    <w:uiPriority w:val="99"/>
+    <w:semiHidden/>
+    <w:unhideWhenUsed/>
+  </w:style>
+  <w:style w:type="table" w:customStyle="1" w:styleId="TableNormal">
+    <w:name w:val="Table Normal"/>
+    <w:tblPr>
+      <w:tblCellMar>
+        <w:top w:w="0" w:type="dxa"/>
+        <w:left w:w="0" w:type="dxa"/>
+        <w:bottom w:w="0" w:type="dxa"/>
+        <w:right w:w="0" w:type="dxa"/>
+      </w:tblCellMar>
+    </w:tblPr>
+  </w:style>
+  <w:style w:type="paragraph" w:styleId="Ttulo">
     <w:name w:val="Title"/>
     <w:basedOn w:val="Normal"/>
     <w:next w:val="Normal"/>
+    <w:uiPriority w:val="10"/>
+    <w:qFormat/>
     <w:pPr>
-      <w:keepNext w:val="1"/>
-      <w:keepLines w:val="1"/>
-      <w:pageBreakBefore w:val="0"/>
-      <w:ind w:right="-6.259842519683616"/>
+      <w:keepNext/>
+      <w:keepLines/>
+      <w:ind w:right="-6"/>
     </w:pPr>
     <w:rPr>
-      <w:rFonts w:ascii="Rajdhani" w:cs="Rajdhani" w:eastAsia="Rajdhani" w:hAnsi="Rajdhani"/>
-      <w:b w:val="1"/>
+      <w:rFonts w:ascii="Rajdhani" w:eastAsia="Rajdhani" w:hAnsi="Rajdhani" w:cs="Rajdhani"/>
+      <w:b/>
       <w:sz w:val="36"/>
       <w:szCs w:val="36"/>
     </w:rPr>
   </w:style>
-  <w:style w:type="paragraph" w:styleId="Normal" w:default="1">
-    <w:name w:val="normal"/>
+  <w:style w:type="table" w:customStyle="1" w:styleId="TableNormal0">
+    <w:name w:val="Table Normal"/>
+    <w:tblPr>
+      <w:tblCellMar>
+        <w:top w:w="0" w:type="dxa"/>
+        <w:left w:w="0" w:type="dxa"/>
+        <w:bottom w:w="0" w:type="dxa"/>
+        <w:right w:w="0" w:type="dxa"/>
+      </w:tblCellMar>
+    </w:tblPr>
   </w:style>
-  <w:style w:type="table" w:styleId="TableNormal" w:default="1">
-    <w:name w:val="Table Normal"/>
-  </w:style>
-  <w:style w:type="paragraph" w:styleId="Heading1">
-    <w:name w:val="heading 1"/>
-    <w:basedOn w:val="Normal"/>
-    <w:next w:val="Normal"/>
-    <w:pPr>
-      <w:keepNext w:val="1"/>
-      <w:keepLines w:val="1"/>
-      <w:pageBreakBefore w:val="0"/>
-      <w:spacing w:after="120" w:before="400" w:lineRule="auto"/>
-    </w:pPr>
-    <w:rPr>
-      <w:rFonts w:ascii="Rajdhani" w:cs="Rajdhani" w:eastAsia="Rajdhani" w:hAnsi="Rajdhani"/>
-      <w:b w:val="1"/>
-      <w:sz w:val="50"/>
-      <w:szCs w:val="50"/>
-    </w:rPr>
-  </w:style>
-  <w:style w:type="paragraph" w:styleId="Heading2">
-    <w:name w:val="heading 2"/>
-    <w:basedOn w:val="Normal"/>
-    <w:next w:val="Normal"/>
-    <w:pPr>
-      <w:keepNext w:val="1"/>
-      <w:keepLines w:val="1"/>
-      <w:pageBreakBefore w:val="0"/>
-      <w:spacing w:after="120" w:before="360" w:lineRule="auto"/>
-    </w:pPr>
-    <w:rPr>
-      <w:rFonts w:ascii="Rajdhani" w:cs="Rajdhani" w:eastAsia="Rajdhani" w:hAnsi="Rajdhani"/>
-      <w:b w:val="1"/>
-      <w:color w:val="434343"/>
-      <w:sz w:val="40"/>
-      <w:szCs w:val="40"/>
-    </w:rPr>
-  </w:style>
-  <w:style w:type="paragraph" w:styleId="Heading3">
-    <w:name w:val="heading 3"/>
-    <w:basedOn w:val="Normal"/>
-    <w:next w:val="Normal"/>
-    <w:pPr>
-      <w:keepNext w:val="1"/>
-      <w:keepLines w:val="1"/>
-      <w:pageBreakBefore w:val="0"/>
-      <w:spacing w:after="80" w:before="320" w:lineRule="auto"/>
-    </w:pPr>
-    <w:rPr>
-      <w:rFonts w:ascii="Rajdhani" w:cs="Rajdhani" w:eastAsia="Rajdhani" w:hAnsi="Rajdhani"/>
-      <w:b w:val="1"/>
-      <w:color w:val="434343"/>
-      <w:sz w:val="34"/>
-      <w:szCs w:val="34"/>
-    </w:rPr>
-  </w:style>
-  <w:style w:type="paragraph" w:styleId="Heading4">
-    <w:name w:val="heading 4"/>
-    <w:basedOn w:val="Normal"/>
-    <w:next w:val="Normal"/>
-    <w:pPr>
-      <w:keepNext w:val="1"/>
-      <w:keepLines w:val="1"/>
-      <w:pageBreakBefore w:val="0"/>
-      <w:spacing w:after="80" w:before="280" w:lineRule="auto"/>
-    </w:pPr>
-    <w:rPr>
-      <w:color w:val="666666"/>
-      <w:sz w:val="24"/>
-      <w:szCs w:val="24"/>
-    </w:rPr>
-  </w:style>
-  <w:style w:type="paragraph" w:styleId="Heading5">
-    <w:name w:val="heading 5"/>
-    <w:basedOn w:val="Normal"/>
-    <w:next w:val="Normal"/>
-    <w:pPr>
-      <w:keepNext w:val="1"/>
-      <w:keepLines w:val="1"/>
-      <w:pageBreakBefore w:val="0"/>
-      <w:spacing w:line="276" w:lineRule="auto"/>
-      <w:ind w:left="720" w:hanging="360"/>
-    </w:pPr>
-    <w:rPr/>
-  </w:style>
-  <w:style w:type="paragraph" w:styleId="Heading6">
-    <w:name w:val="heading 6"/>
-    <w:basedOn w:val="Normal"/>
-    <w:next w:val="Normal"/>
-    <w:pPr>
-      <w:keepNext w:val="1"/>
-      <w:keepLines w:val="1"/>
-      <w:pageBreakBefore w:val="0"/>
-      <w:spacing w:after="80" w:before="240" w:line="276" w:lineRule="auto"/>
-      <w:ind w:left="720" w:hanging="360"/>
-    </w:pPr>
-    <w:rPr/>
-  </w:style>
-  <w:style w:type="paragraph" w:styleId="Title">
-    <w:name w:val="Title"/>
-    <w:basedOn w:val="Normal"/>
-    <w:next w:val="Normal"/>
-    <w:pPr>
-      <w:keepNext w:val="1"/>
-      <w:keepLines w:val="1"/>
-      <w:pageBreakBefore w:val="0"/>
-      <w:ind w:right="-6.259842519683616"/>
-    </w:pPr>
-    <w:rPr>
-      <w:rFonts w:ascii="Rajdhani" w:cs="Rajdhani" w:eastAsia="Rajdhani" w:hAnsi="Rajdhani"/>
-      <w:b w:val="1"/>
-      <w:sz w:val="36"/>
-      <w:szCs w:val="36"/>
-    </w:rPr>
-  </w:style>
-  <w:style w:type="paragraph" w:styleId="Subtitle">
+  <w:style w:type="paragraph" w:styleId="Subttulo">
     <w:name w:val="Subtitle"/>
     <w:basedOn w:val="Normal"/>
     <w:next w:val="Normal"/>
+    <w:uiPriority w:val="11"/>
+    <w:qFormat/>
     <w:pPr>
-      <w:keepNext w:val="1"/>
-      <w:keepLines w:val="1"/>
-      <w:pageBreakBefore w:val="0"/>
-      <w:spacing w:line="360" w:lineRule="auto"/>
-      <w:ind w:right="-6.259842519683616"/>
+      <w:keepNext/>
+      <w:keepLines/>
+      <w:ind w:right="-6"/>
       <w:jc w:val="both"/>
     </w:pPr>
     <w:rPr>
-      <w:rFonts w:ascii="Rajdhani" w:cs="Rajdhani" w:eastAsia="Rajdhani" w:hAnsi="Rajdhani"/>
-      <w:b w:val="1"/>
+      <w:rFonts w:ascii="Rajdhani" w:eastAsia="Rajdhani" w:hAnsi="Rajdhani" w:cs="Rajdhani"/>
+      <w:b/>
       <w:color w:val="434343"/>
       <w:sz w:val="30"/>
       <w:szCs w:val="30"/>
     </w:rPr>
   </w:style>
-  <w:style w:type="table" w:styleId="Table1">
-    <w:basedOn w:val="TableNormal"/>
+  <w:style w:type="table" w:customStyle="1" w:styleId="a">
+    <w:basedOn w:val="TableNormal0"/>
     <w:tblPr>
       <w:tblStyleRowBandSize w:val="1"/>
       <w:tblStyleColBandSize w:val="1"/>
       <w:tblCellMar>
-        <w:top w:w="100.0" w:type="dxa"/>
-        <w:left w:w="100.0" w:type="dxa"/>
-        <w:bottom w:w="100.0" w:type="dxa"/>
-        <w:right w:w="100.0" w:type="dxa"/>
+        <w:top w:w="100" w:type="dxa"/>
+        <w:left w:w="100" w:type="dxa"/>
+        <w:bottom w:w="100" w:type="dxa"/>
+        <w:right w:w="100" w:type="dxa"/>
       </w:tblCellMar>
     </w:tblPr>
-  </w:style>
-  <w:style w:type="paragraph" w:styleId="Subtitle">
-    <w:name w:val="Subtitle"/>
-    <w:basedOn w:val="Normal"/>
-    <w:next w:val="Normal"/>
-    <w:pPr>
-      <w:keepNext w:val="1"/>
-      <w:keepLines w:val="1"/>
-      <w:pageBreakBefore w:val="0"/>
-      <w:spacing w:line="360" w:lineRule="auto"/>
-      <w:ind w:right="-6.259842519683616"/>
-      <w:jc w:val="both"/>
-    </w:pPr>
-    <w:rPr>
-      <w:rFonts w:ascii="Rajdhani" w:cs="Rajdhani" w:eastAsia="Rajdhani" w:hAnsi="Rajdhani"/>
-      <w:b w:val="1"/>
-      <w:color w:val="434343"/>
-      <w:sz w:val="30"/>
-      <w:szCs w:val="30"/>
-    </w:rPr>
   </w:style>
 </w:styles>
 </file>
@@ -1159,17 +1487,17 @@
 </a:theme>
 </file>
 
-<file path=customXML/item1.xml><?xml version="1.0" encoding="utf-8"?>
+<file path=customXml/item1.xml><?xml version="1.0" encoding="utf-8"?>
 <go:gDocsCustomXmlDataStorage xmlns:go="http://customooxmlschemas.google.com/" xmlns:r="http://schemas.openxmlformats.org/officeDocument/2006/relationships">
   <go:docsCustomData xmlns:go="http://customooxmlschemas.google.com/" roundtripDataSignature="AMtx7mjWdZ/bvLTv1jIqFAa1bPDDinKSTA==">AMUW2mVjL823Nz3fK/fUZDRs8v1RlRdWrfZVSEuljJy0n6kSszOyE3f8GJNoy/w3IjFaPzccptPIDKbz9QrmbfMIwFDy5ySVLBR6ISnEMWsZHONQNGnKRHMbyxai9+dkDwZiHzCaQUel</go:docsCustomData>
 </go:gDocsCustomXmlDataStorage>
 </file>
 
-<file path=customXML/itemProps1.xml><?xml version="1.0" encoding="utf-8"?>
+<file path=customXml/itemProps1.xml><?xml version="1.0" encoding="utf-8"?>
 <ds:datastoreItem xmlns:ds="http://schemas.openxmlformats.org/officeDocument/2006/customXml" ds:itemID="{11111111-1234-1234-1234-123412341234}">
   <ds:schemaRefs>
+    <ds:schemaRef ds:uri="http://customooxmlschemas.google.com/"/>
     <ds:schemaRef ds:uri="http://schemas.openxmlformats.org/officeDocument/2006/relationships"/>
-    <ds:schemaRef ds:uri="http://customooxmlschemas.google.com/"/>
   </ds:schemaRefs>
 </ds:datastoreItem>
 </file>
</xml_diff>